<commit_message>
update requirements doc V1
</commit_message>
<xml_diff>
--- a/word/RequirementsV1 - Herleid uit gesprek1 10-10-19 .docx
+++ b/word/RequirementsV1 - Herleid uit gesprek1 10-10-19 .docx
@@ -64,12 +64,36 @@
         <w:t xml:space="preserve"> </w:t>
       </w:r>
       <w:r>
-        <w:t>Don Diablo is een Nederlandse DJ</w:t>
+        <w:t xml:space="preserve">Don </w:t>
+      </w:r>
+      <w:proofErr w:type="spellStart"/>
+      <w:r>
+        <w:t>Diablo</w:t>
+      </w:r>
+      <w:proofErr w:type="spellEnd"/>
+      <w:r>
+        <w:t xml:space="preserve"> is een Nederlandse DJ</w:t>
       </w:r>
     </w:p>
     <w:p>
       <w:r>
-        <w:t>Novi is via een gedeelde contact in aanraking gekomen met het management team van Don Diablo.</w:t>
+        <w:t xml:space="preserve">Novi is via een </w:t>
+      </w:r>
+      <w:proofErr w:type="gramStart"/>
+      <w:r>
+        <w:t>gedeelde</w:t>
+      </w:r>
+      <w:proofErr w:type="gramEnd"/>
+      <w:r>
+        <w:t xml:space="preserve"> contact in aanraking gekomen met het management team van Don </w:t>
+      </w:r>
+      <w:proofErr w:type="spellStart"/>
+      <w:r>
+        <w:t>Diablo</w:t>
+      </w:r>
+      <w:proofErr w:type="spellEnd"/>
+      <w:r>
+        <w:t>.</w:t>
       </w:r>
       <w:r>
         <w:t xml:space="preserve"> Dit team wilde graag “Wat bij Novi neerleggen”.</w:t>
@@ -77,7 +101,31 @@
     </w:p>
     <w:p>
       <w:r>
-        <w:t>Don Diablo heeft een hele grote fanbase genaamd: “De Hexagonians”</w:t>
+        <w:t xml:space="preserve">Don </w:t>
+      </w:r>
+      <w:proofErr w:type="spellStart"/>
+      <w:r>
+        <w:t>Diablo</w:t>
+      </w:r>
+      <w:proofErr w:type="spellEnd"/>
+      <w:r>
+        <w:t xml:space="preserve"> heeft een hele grote </w:t>
+      </w:r>
+      <w:proofErr w:type="spellStart"/>
+      <w:r>
+        <w:t>fanbase</w:t>
+      </w:r>
+      <w:proofErr w:type="spellEnd"/>
+      <w:r>
+        <w:t xml:space="preserve"> genaamd: “De </w:t>
+      </w:r>
+      <w:proofErr w:type="spellStart"/>
+      <w:r>
+        <w:t>Hexagonians</w:t>
+      </w:r>
+      <w:proofErr w:type="spellEnd"/>
+      <w:r>
+        <w:t>”</w:t>
       </w:r>
       <w:r>
         <w:t xml:space="preserve"> </w:t>
@@ -111,7 +159,31 @@
         <w:t xml:space="preserve">En </w:t>
       </w:r>
       <w:r>
-        <w:t>Don Diablo die geeft ze de mogelijkheid om via (wat nu een formulier is) een webportal samples naar hem toe te sturen- Wat gaat eerst naar zijn team toe gaat voor beoordeling. Zijn team die luistert naar die samples, en alles wat heel goed is, dat komt bij Don Diablo terecht. En dan kan het zijn dat hij de volge</w:t>
+        <w:t xml:space="preserve">Don </w:t>
+      </w:r>
+      <w:proofErr w:type="spellStart"/>
+      <w:r>
+        <w:t>Diablo</w:t>
+      </w:r>
+      <w:proofErr w:type="spellEnd"/>
+      <w:r>
+        <w:t xml:space="preserve"> die geeft ze de mogelijkheid om via (wat nu een formulier is) een </w:t>
+      </w:r>
+      <w:proofErr w:type="spellStart"/>
+      <w:r>
+        <w:t>webportal</w:t>
+      </w:r>
+      <w:proofErr w:type="spellEnd"/>
+      <w:r>
+        <w:t xml:space="preserve"> samples naar hem toe te sturen- Wat gaat eerst naar zijn team toe gaat voor beoordeling. Zijn team die luistert naar die samples, en alles wat heel goed is, dat komt bij Don </w:t>
+      </w:r>
+      <w:proofErr w:type="spellStart"/>
+      <w:r>
+        <w:t>Diablo</w:t>
+      </w:r>
+      <w:proofErr w:type="spellEnd"/>
+      <w:r>
+        <w:t xml:space="preserve"> terecht. En dan kan het zijn dat hij de volge</w:t>
       </w:r>
       <w:r>
         <w:t>n</w:t>
@@ -236,7 +308,15 @@
         <w:t>ontvangen</w:t>
       </w:r>
       <w:r>
-        <w:t xml:space="preserve"> (DiabloTeam). En als het iets is, dan nemen zij contact met je op.</w:t>
+        <w:t xml:space="preserve"> (</w:t>
+      </w:r>
+      <w:proofErr w:type="spellStart"/>
+      <w:r>
+        <w:t>DiabloTeam</w:t>
+      </w:r>
+      <w:proofErr w:type="spellEnd"/>
+      <w:r>
+        <w:t>). En als het iets is, dan nemen zij contact met je op.</w:t>
       </w:r>
       <w:r>
         <w:rPr>
@@ -299,15 +379,7 @@
           <w:bCs/>
           <w:color w:val="538135" w:themeColor="accent6" w:themeShade="BF"/>
         </w:rPr>
-        <w:t>–</w:t>
-      </w:r>
-      <w:r>
-        <w:rPr>
-          <w:b/>
-          <w:bCs/>
-          <w:color w:val="538135" w:themeColor="accent6" w:themeShade="BF"/>
-        </w:rPr>
-        <w:t xml:space="preserve"> </w:t>
+        <w:t xml:space="preserve">- </w:t>
       </w:r>
       <w:r>
         <w:rPr>
@@ -326,7 +398,23 @@
         <w:t>&gt;</w:t>
       </w:r>
       <w:r>
-        <w:t>Dat kan natuurlijk een stuk leuker (a.k.a. efficienter)</w:t>
+        <w:t>Dat kan natuurlijk een stuk leuker (</w:t>
+      </w:r>
+      <w:proofErr w:type="spellStart"/>
+      <w:r>
+        <w:t>a.k.a</w:t>
+      </w:r>
+      <w:proofErr w:type="spellEnd"/>
+      <w:r>
+        <w:t xml:space="preserve">. </w:t>
+      </w:r>
+      <w:proofErr w:type="spellStart"/>
+      <w:r>
+        <w:t>efficienter</w:t>
+      </w:r>
+      <w:proofErr w:type="spellEnd"/>
+      <w:r>
+        <w:t>)</w:t>
       </w:r>
       <w:r>
         <w:t xml:space="preserve">. Dus wat het Team heeft gevraagd is; Zij willen een (wat zij noemen) “Demo-dropsysteem”. En wat dat inhoud is dat het Demodrop-systeem als </w:t>
@@ -356,7 +444,15 @@
         <w:t>zetten</w:t>
       </w:r>
       <w:r>
-        <w:t xml:space="preserve"> en daarbij de mogelijkheid hebben om een Demo op te sturen, 1 of meerdere demos. </w:t>
+        <w:t xml:space="preserve"> en daarbij de mogelijkheid hebben om een Demo op te sturen, 1 of meerdere </w:t>
+      </w:r>
+      <w:proofErr w:type="spellStart"/>
+      <w:r>
+        <w:t>demos</w:t>
+      </w:r>
+      <w:proofErr w:type="spellEnd"/>
+      <w:r>
+        <w:t xml:space="preserve">. </w:t>
       </w:r>
       <w:r>
         <w:t>Want va</w:t>
@@ -440,8 +536,21 @@
         <w:t xml:space="preserve">‘Dit is een heel relaxt stukje beat’ </w:t>
       </w:r>
       <w:r>
-        <w:t>bla bla bla</w:t>
-      </w:r>
+        <w:t xml:space="preserve">bla </w:t>
+      </w:r>
+      <w:proofErr w:type="spellStart"/>
+      <w:r>
+        <w:t>bla</w:t>
+      </w:r>
+      <w:proofErr w:type="spellEnd"/>
+      <w:r>
+        <w:t xml:space="preserve"> b</w:t>
+      </w:r>
+      <w:proofErr w:type="spellStart"/>
+      <w:r>
+        <w:t>la</w:t>
+      </w:r>
+      <w:proofErr w:type="spellEnd"/>
       <w:r>
         <w:t>”</w:t>
       </w:r>
@@ -458,11 +567,24 @@
         <w:t>dat</w:t>
       </w:r>
       <w:r>
-        <w:t xml:space="preserve"> bij Don diablo werkt</w:t>
-      </w:r>
-      <w:r>
-        <w:t>, krijgt dat in een virtuele inbox</w:t>
-      </w:r>
+        <w:t xml:space="preserve"> bij Don </w:t>
+      </w:r>
+      <w:proofErr w:type="spellStart"/>
+      <w:r>
+        <w:t>diablo</w:t>
+      </w:r>
+      <w:proofErr w:type="spellEnd"/>
+      <w:r>
+        <w:t xml:space="preserve"> werkt</w:t>
+      </w:r>
+      <w:r>
+        <w:t xml:space="preserve">, krijgt dat in een virtuele </w:t>
+      </w:r>
+      <w:proofErr w:type="spellStart"/>
+      <w:r>
+        <w:t>inbox</w:t>
+      </w:r>
+      <w:proofErr w:type="spellEnd"/>
       <w:r>
         <w:t>. Die kan zeggen “Ik pak dit</w:t>
       </w:r>
@@ -607,6 +729,7 @@
         </w:rPr>
         <w:t xml:space="preserve">n zijn </w:t>
       </w:r>
+      <w:proofErr w:type="gramStart"/>
       <w:r>
         <w:rPr>
           <w:color w:val="4472C4" w:themeColor="accent1"/>
@@ -617,7 +740,14 @@
         <w:rPr>
           <w:color w:val="4472C4" w:themeColor="accent1"/>
         </w:rPr>
-        <w:t>in staat om vragen</w:t>
+        <w:t>in</w:t>
+      </w:r>
+      <w:proofErr w:type="gramEnd"/>
+      <w:r>
+        <w:rPr>
+          <w:color w:val="4472C4" w:themeColor="accent1"/>
+        </w:rPr>
+        <w:t xml:space="preserve"> staat om vragen</w:t>
       </w:r>
       <w:r>
         <w:rPr>
@@ -827,8 +957,18 @@
         <w:rPr>
           <w:color w:val="000000" w:themeColor="text1"/>
         </w:rPr>
-        <w:t>. bijv</w:t>
-      </w:r>
+        <w:t xml:space="preserve">. </w:t>
+      </w:r>
+      <w:proofErr w:type="spellStart"/>
+      <w:proofErr w:type="gramStart"/>
+      <w:r>
+        <w:rPr>
+          <w:color w:val="000000" w:themeColor="text1"/>
+        </w:rPr>
+        <w:t>bijv</w:t>
+      </w:r>
+      <w:proofErr w:type="spellEnd"/>
+      <w:proofErr w:type="gramEnd"/>
       <w:r>
         <w:rPr>
           <w:color w:val="000000" w:themeColor="text1"/>
@@ -851,7 +991,21 @@
         <w:rPr>
           <w:color w:val="000000" w:themeColor="text1"/>
         </w:rPr>
-        <w:t xml:space="preserve">Beste Hexagonian, </w:t>
+        <w:t xml:space="preserve">Beste </w:t>
+      </w:r>
+      <w:proofErr w:type="spellStart"/>
+      <w:r>
+        <w:rPr>
+          <w:color w:val="000000" w:themeColor="text1"/>
+        </w:rPr>
+        <w:t>Hexagonian</w:t>
+      </w:r>
+      <w:proofErr w:type="spellEnd"/>
+      <w:r>
+        <w:rPr>
+          <w:color w:val="000000" w:themeColor="text1"/>
+        </w:rPr>
+        <w:t xml:space="preserve">, </w:t>
       </w:r>
       <w:r>
         <w:rPr>
@@ -899,7 +1053,21 @@
         <w:rPr>
           <w:color w:val="000000" w:themeColor="text1"/>
         </w:rPr>
-        <w:t xml:space="preserve"> naar Don Diablo voor </w:t>
+        <w:t xml:space="preserve"> naar Don </w:t>
+      </w:r>
+      <w:proofErr w:type="spellStart"/>
+      <w:r>
+        <w:rPr>
+          <w:color w:val="000000" w:themeColor="text1"/>
+        </w:rPr>
+        <w:t>Diablo</w:t>
+      </w:r>
+      <w:proofErr w:type="spellEnd"/>
+      <w:r>
+        <w:rPr>
+          <w:color w:val="000000" w:themeColor="text1"/>
+        </w:rPr>
+        <w:t xml:space="preserve"> voor </w:t>
       </w:r>
       <w:r>
         <w:rPr>
@@ -961,12 +1129,14 @@
         </w:rPr>
         <w:t xml:space="preserve">(op de) </w:t>
       </w:r>
+      <w:proofErr w:type="spellStart"/>
       <w:r>
         <w:rPr>
           <w:color w:val="833C0B" w:themeColor="accent2" w:themeShade="80"/>
         </w:rPr>
         <w:t>admin</w:t>
       </w:r>
+      <w:proofErr w:type="spellEnd"/>
       <w:r>
         <w:rPr>
           <w:color w:val="833C0B" w:themeColor="accent2" w:themeShade="80"/>
@@ -983,31 +1153,7 @@
         <w:rPr>
           <w:color w:val="833C0B" w:themeColor="accent2" w:themeShade="80"/>
         </w:rPr>
-        <w:t xml:space="preserve">instelbaar zijn </w:t>
-      </w:r>
-      <w:r>
-        <w:rPr>
-          <w:color w:val="833C0B" w:themeColor="accent2" w:themeShade="80"/>
-        </w:rPr>
-        <w:t>&lt;</w:t>
-      </w:r>
-      <w:r>
-        <w:rPr>
-          <w:color w:val="833C0B" w:themeColor="accent2" w:themeShade="80"/>
-        </w:rPr>
-        <w:t>30:53</w:t>
-      </w:r>
-      <w:r>
-        <w:rPr>
-          <w:color w:val="833C0B" w:themeColor="accent2" w:themeShade="80"/>
-        </w:rPr>
-        <w:t>&gt;</w:t>
-      </w:r>
-      <w:r>
-        <w:rPr>
-          <w:color w:val="833C0B" w:themeColor="accent2" w:themeShade="80"/>
-        </w:rPr>
-        <w:t xml:space="preserve">. </w:t>
+        <w:t xml:space="preserve">instelbaar zijn 30:53. </w:t>
       </w:r>
       <w:r>
         <w:rPr>
@@ -1049,8 +1195,16 @@
         <w:rPr>
           <w:color w:val="833C0B" w:themeColor="accent2" w:themeShade="80"/>
         </w:rPr>
-        <w:t>een kopie van de comment</w:t>
-      </w:r>
+        <w:t xml:space="preserve">een kopie van de </w:t>
+      </w:r>
+      <w:proofErr w:type="spellStart"/>
+      <w:r>
+        <w:rPr>
+          <w:color w:val="833C0B" w:themeColor="accent2" w:themeShade="80"/>
+        </w:rPr>
+        <w:t>comment</w:t>
+      </w:r>
+      <w:proofErr w:type="spellEnd"/>
       <w:r>
         <w:rPr>
           <w:color w:val="833C0B" w:themeColor="accent2" w:themeShade="80"/>
@@ -1073,7 +1227,14 @@
         <w:rPr>
           <w:color w:val="833C0B" w:themeColor="accent2" w:themeShade="80"/>
         </w:rPr>
-        <w:t>de specifieke com</w:t>
+        <w:t xml:space="preserve">de specifieke </w:t>
+      </w:r>
+      <w:proofErr w:type="spellStart"/>
+      <w:r>
+        <w:rPr>
+          <w:color w:val="833C0B" w:themeColor="accent2" w:themeShade="80"/>
+        </w:rPr>
+        <w:t>com</w:t>
       </w:r>
       <w:r>
         <w:rPr>
@@ -1087,6 +1248,7 @@
         </w:rPr>
         <w:t>ent</w:t>
       </w:r>
+      <w:proofErr w:type="spellEnd"/>
       <w:r>
         <w:rPr>
           <w:color w:val="833C0B" w:themeColor="accent2" w:themeShade="80"/>
@@ -1097,19 +1259,13 @@
         <w:rPr>
           <w:color w:val="833C0B" w:themeColor="accent2" w:themeShade="80"/>
         </w:rPr>
-        <w:t>&lt;10:0</w:t>
+        <w:t>10:0</w:t>
       </w:r>
       <w:r>
         <w:rPr>
           <w:color w:val="833C0B" w:themeColor="accent2" w:themeShade="80"/>
         </w:rPr>
         <w:t>5</w:t>
-      </w:r>
-      <w:r>
-        <w:rPr>
-          <w:color w:val="833C0B" w:themeColor="accent2" w:themeShade="80"/>
-        </w:rPr>
-        <w:t>&gt;</w:t>
       </w:r>
       <w:r>
         <w:rPr>
@@ -1227,15 +1383,47 @@
           <w:color w:val="538135" w:themeColor="accent6" w:themeShade="BF"/>
         </w:rPr>
         <w:lastRenderedPageBreak/>
-        <w:t>&lt;8:50</w:t>
-      </w:r>
-      <w:r>
-        <w:rPr>
-          <w:b/>
-          <w:bCs/>
-          <w:color w:val="538135" w:themeColor="accent6" w:themeShade="BF"/>
-        </w:rPr>
-        <w:t xml:space="preserve"> -</w:t>
+        <w:t>&lt;</w:t>
+      </w:r>
+      <w:r>
+        <w:rPr>
+          <w:b/>
+          <w:bCs/>
+          <w:color w:val="538135" w:themeColor="accent6" w:themeShade="BF"/>
+        </w:rPr>
+        <w:t>0</w:t>
+      </w:r>
+      <w:r>
+        <w:rPr>
+          <w:b/>
+          <w:bCs/>
+          <w:color w:val="538135" w:themeColor="accent6" w:themeShade="BF"/>
+        </w:rPr>
+        <w:t>8:50</w:t>
+      </w:r>
+      <w:r>
+        <w:rPr>
+          <w:b/>
+          <w:bCs/>
+          <w:color w:val="538135" w:themeColor="accent6" w:themeShade="BF"/>
+        </w:rPr>
+        <w:t xml:space="preserve"> </w:t>
+      </w:r>
+      <w:r>
+        <w:rPr>
+          <w:b/>
+          <w:bCs/>
+          <w:color w:val="538135" w:themeColor="accent6" w:themeShade="BF"/>
+        </w:rPr>
+        <w:t>-</w:t>
+      </w:r>
+      <w:r>
+        <w:rPr>
+          <w:b/>
+          <w:bCs/>
+          <w:color w:val="538135" w:themeColor="accent6" w:themeShade="BF"/>
+        </w:rPr>
+        <w:t xml:space="preserve"> 09:25</w:t>
       </w:r>
       <w:r>
         <w:rPr>
@@ -1297,7 +1485,19 @@
         <w:rPr>
           <w:color w:val="000000" w:themeColor="text1"/>
         </w:rPr>
-        <w:t xml:space="preserve">krijgt de samples </w:t>
+        <w:t>krijgt de</w:t>
+      </w:r>
+      <w:r>
+        <w:rPr>
+          <w:color w:val="000000" w:themeColor="text1"/>
+        </w:rPr>
+        <w:t>ze</w:t>
+      </w:r>
+      <w:r>
+        <w:rPr>
+          <w:color w:val="000000" w:themeColor="text1"/>
+        </w:rPr>
+        <w:t xml:space="preserve"> samples </w:t>
       </w:r>
       <w:r>
         <w:rPr>
@@ -1309,15 +1509,7 @@
         <w:rPr>
           <w:color w:val="000000" w:themeColor="text1"/>
         </w:rPr>
-        <w:t xml:space="preserve">gorde </w:t>
-      </w:r>
-      <w:bookmarkStart w:id="0" w:name="_GoBack"/>
-      <w:bookmarkEnd w:id="0"/>
-      <w:r>
-        <w:rPr>
-          <w:color w:val="000000" w:themeColor="text1"/>
-        </w:rPr>
-        <w:t>weergegeven</w:t>
+        <w:t>gorde weergegeven</w:t>
       </w:r>
       <w:r>
         <w:rPr>
@@ -1336,6 +1528,32 @@
           <w:color w:val="000000" w:themeColor="text1"/>
         </w:rPr>
         <w:t>.</w:t>
+      </w:r>
+      <w:r>
+        <w:rPr>
+          <w:b/>
+          <w:bCs/>
+          <w:color w:val="538135" w:themeColor="accent6" w:themeShade="BF"/>
+        </w:rPr>
+        <w:t xml:space="preserve"> </w:t>
+      </w:r>
+      <w:r>
+        <w:rPr>
+          <w:color w:val="538135" w:themeColor="accent6" w:themeShade="BF"/>
+        </w:rPr>
+        <w:t>&lt;</w:t>
+      </w:r>
+      <w:r>
+        <w:rPr>
+          <w:color w:val="538135" w:themeColor="accent6" w:themeShade="BF"/>
+        </w:rPr>
+        <w:t>/</w:t>
+      </w:r>
+      <w:r>
+        <w:rPr>
+          <w:color w:val="538135" w:themeColor="accent6" w:themeShade="BF"/>
+        </w:rPr>
+        <w:t>08:50 - 09:25&gt;</w:t>
       </w:r>
     </w:p>
     <w:p>
@@ -1355,7 +1573,25 @@
         <w:rPr>
           <w:color w:val="000000" w:themeColor="text1"/>
         </w:rPr>
-        <w:t xml:space="preserve">10:00 </w:t>
+        <w:t>09</w:t>
+      </w:r>
+      <w:r>
+        <w:rPr>
+          <w:color w:val="000000" w:themeColor="text1"/>
+        </w:rPr>
+        <w:t>:</w:t>
+      </w:r>
+      <w:r>
+        <w:rPr>
+          <w:color w:val="000000" w:themeColor="text1"/>
+        </w:rPr>
+        <w:t>52</w:t>
+      </w:r>
+      <w:r>
+        <w:rPr>
+          <w:color w:val="000000" w:themeColor="text1"/>
+        </w:rPr>
+        <w:t xml:space="preserve"> </w:t>
       </w:r>
       <w:r>
         <w:rPr>
@@ -1366,7 +1602,15 @@
     </w:p>
     <w:p>
       <w:r>
-        <w:t>22:20 “Take task” functie</w:t>
+        <w:t xml:space="preserve">22:20 “Take </w:t>
+      </w:r>
+      <w:proofErr w:type="spellStart"/>
+      <w:r>
+        <w:t>task</w:t>
+      </w:r>
+      <w:proofErr w:type="spellEnd"/>
+      <w:r>
+        <w:t>” functie</w:t>
       </w:r>
     </w:p>
     <w:p/>
@@ -1416,24 +1660,47 @@
     </w:p>
     <w:p>
       <w:pPr>
-        <w:pStyle w:val="ListParagraph"/>
-        <w:numPr>
-          <w:ilvl w:val="0"/>
-          <w:numId w:val="1"/>
-        </w:numPr>
-        <w:rPr>
-          <w:b/>
-          <w:bCs/>
-          <w:u w:val="single"/>
-        </w:rPr>
-      </w:pPr>
-      <w:r>
-        <w:rPr>
-          <w:b/>
-          <w:bCs/>
-          <w:u w:val="single"/>
-        </w:rPr>
-        <w:t>D</w:t>
+        <w:rPr>
+          <w:b/>
+          <w:bCs/>
+          <w:u w:val="single"/>
+        </w:rPr>
+      </w:pPr>
+      <w:proofErr w:type="spellStart"/>
+      <w:r>
+        <w:rPr>
+          <w:b/>
+          <w:bCs/>
+          <w:u w:val="single"/>
+        </w:rPr>
+        <w:t>Requirements</w:t>
+      </w:r>
+      <w:proofErr w:type="spellEnd"/>
+      <w:r>
+        <w:rPr>
+          <w:b/>
+          <w:bCs/>
+          <w:u w:val="single"/>
+        </w:rPr>
+        <w:t xml:space="preserve"> User-side (</w:t>
+      </w:r>
+      <w:proofErr w:type="spellStart"/>
+      <w:r>
+        <w:rPr>
+          <w:b/>
+          <w:bCs/>
+          <w:u w:val="single"/>
+        </w:rPr>
+        <w:t>Ux</w:t>
+      </w:r>
+      <w:proofErr w:type="spellEnd"/>
+      <w:r>
+        <w:rPr>
+          <w:b/>
+          <w:bCs/>
+          <w:u w:val="single"/>
+        </w:rPr>
+        <w:t>)</w:t>
       </w:r>
     </w:p>
     <w:p>
@@ -1444,14 +1711,6 @@
           <w:u w:val="single"/>
         </w:rPr>
       </w:pPr>
-      <w:r>
-        <w:rPr>
-          <w:b/>
-          <w:bCs/>
-          <w:u w:val="single"/>
-        </w:rPr>
-        <w:t>Componenenten die ik zie/Mogelijke taakonderverdelingen.</w:t>
-      </w:r>
     </w:p>
     <w:p>
       <w:pPr>
@@ -1461,6 +1720,42 @@
           <w:u w:val="single"/>
         </w:rPr>
       </w:pPr>
+      <w:proofErr w:type="spellStart"/>
+      <w:r>
+        <w:rPr>
+          <w:b/>
+          <w:bCs/>
+          <w:u w:val="single"/>
+        </w:rPr>
+        <w:t>Requirements</w:t>
+      </w:r>
+      <w:proofErr w:type="spellEnd"/>
+      <w:r>
+        <w:rPr>
+          <w:b/>
+          <w:bCs/>
+          <w:u w:val="single"/>
+        </w:rPr>
+        <w:t xml:space="preserve"> Backoffice-side (</w:t>
+      </w:r>
+      <w:proofErr w:type="spellStart"/>
+      <w:r>
+        <w:rPr>
+          <w:b/>
+          <w:bCs/>
+          <w:u w:val="single"/>
+        </w:rPr>
+        <w:t>Ux</w:t>
+      </w:r>
+      <w:proofErr w:type="spellEnd"/>
+      <w:r>
+        <w:rPr>
+          <w:b/>
+          <w:bCs/>
+          <w:u w:val="single"/>
+        </w:rPr>
+        <w:t>)</w:t>
+      </w:r>
     </w:p>
     <w:p>
       <w:pPr>
@@ -1470,14 +1765,6 @@
           <w:u w:val="single"/>
         </w:rPr>
       </w:pPr>
-      <w:r>
-        <w:rPr>
-          <w:b/>
-          <w:bCs/>
-          <w:u w:val="single"/>
-        </w:rPr>
-        <w:t>Requirements User-side</w:t>
-      </w:r>
     </w:p>
     <w:p>
       <w:pPr>
@@ -1487,6 +1774,60 @@
           <w:u w:val="single"/>
         </w:rPr>
       </w:pPr>
+      <w:proofErr w:type="spellStart"/>
+      <w:r>
+        <w:rPr>
+          <w:b/>
+          <w:bCs/>
+          <w:u w:val="single"/>
+        </w:rPr>
+        <w:t>Requirements</w:t>
+      </w:r>
+      <w:proofErr w:type="spellEnd"/>
+      <w:r>
+        <w:rPr>
+          <w:b/>
+          <w:bCs/>
+          <w:u w:val="single"/>
+        </w:rPr>
+        <w:t xml:space="preserve"> </w:t>
+      </w:r>
+      <w:proofErr w:type="spellStart"/>
+      <w:r>
+        <w:rPr>
+          <w:b/>
+          <w:bCs/>
+          <w:u w:val="single"/>
+        </w:rPr>
+        <w:t>Admin</w:t>
+      </w:r>
+      <w:proofErr w:type="spellEnd"/>
+      <w:r>
+        <w:rPr>
+          <w:b/>
+          <w:bCs/>
+          <w:u w:val="single"/>
+        </w:rPr>
+        <w:t>-side (</w:t>
+      </w:r>
+      <w:proofErr w:type="spellStart"/>
+      <w:r>
+        <w:rPr>
+          <w:b/>
+          <w:bCs/>
+          <w:u w:val="single"/>
+        </w:rPr>
+        <w:t>Ux</w:t>
+      </w:r>
+      <w:proofErr w:type="spellEnd"/>
+      <w:r>
+        <w:rPr>
+          <w:b/>
+          <w:bCs/>
+          <w:u w:val="single"/>
+        </w:rPr>
+        <w:t>)</w:t>
+      </w:r>
     </w:p>
     <w:p>
       <w:pPr>
@@ -1496,14 +1837,6 @@
           <w:u w:val="single"/>
         </w:rPr>
       </w:pPr>
-      <w:r>
-        <w:rPr>
-          <w:b/>
-          <w:bCs/>
-          <w:u w:val="single"/>
-        </w:rPr>
-        <w:t>Requirements Backoffice-side</w:t>
-      </w:r>
     </w:p>
     <w:p>
       <w:pPr>
@@ -1513,23 +1846,26 @@
           <w:u w:val="single"/>
         </w:rPr>
       </w:pPr>
-    </w:p>
-    <w:p>
-      <w:pPr>
-        <w:rPr>
-          <w:b/>
-          <w:bCs/>
-          <w:u w:val="single"/>
-        </w:rPr>
-      </w:pPr>
-      <w:r>
-        <w:rPr>
-          <w:b/>
-          <w:bCs/>
-          <w:u w:val="single"/>
-        </w:rPr>
-        <w:t>Requirements Admin-side</w:t>
-      </w:r>
+      <w:proofErr w:type="spellStart"/>
+      <w:r>
+        <w:rPr>
+          <w:b/>
+          <w:bCs/>
+          <w:u w:val="single"/>
+        </w:rPr>
+        <w:t>Requirements</w:t>
+      </w:r>
+      <w:proofErr w:type="spellEnd"/>
+      <w:r>
+        <w:rPr>
+          <w:b/>
+          <w:bCs/>
+          <w:u w:val="single"/>
+        </w:rPr>
+        <w:t xml:space="preserve"> UI</w:t>
+      </w:r>
+      <w:bookmarkStart w:id="0" w:name="_GoBack"/>
+      <w:bookmarkEnd w:id="0"/>
     </w:p>
     <w:sectPr>
       <w:pgSz w:w="11906" w:h="16838"/>

</xml_diff>

<commit_message>
ToDo requirements doc V1: General Requirements + Requirements User-side, Back-office-side, Admin-side, UI
</commit_message>
<xml_diff>
--- a/word/RequirementsV1 - Herleid uit gesprek1 10-10-19 .docx
+++ b/word/RequirementsV1 - Herleid uit gesprek1 10-10-19 .docx
@@ -61,15 +61,7 @@
     </w:p>
     <w:p>
       <w:r>
-        <w:t xml:space="preserve">Novi is via een </w:t>
-      </w:r>
-      <w:proofErr w:type="gramStart"/>
-      <w:r>
-        <w:t>gedeelde</w:t>
-      </w:r>
-      <w:proofErr w:type="gramEnd"/>
-      <w:r>
-        <w:t xml:space="preserve"> contact in aanraking gekomen met het management team van Don </w:t>
+        <w:t xml:space="preserve">Novi is via een gedeelde contact in aanraking gekomen met het management team van Don </w:t>
       </w:r>
       <w:proofErr w:type="spellStart"/>
       <w:r>
@@ -658,7 +650,6 @@
         </w:rPr>
         <w:t xml:space="preserve">n zijn </w:t>
       </w:r>
-      <w:proofErr w:type="gramStart"/>
       <w:r>
         <w:rPr>
           <w:color w:val="4472C4" w:themeColor="accent1"/>
@@ -669,36 +660,131 @@
         <w:rPr>
           <w:color w:val="4472C4" w:themeColor="accent1"/>
         </w:rPr>
-        <w:t>in</w:t>
-      </w:r>
-      <w:proofErr w:type="gramEnd"/>
+        <w:t>in staat om vragen</w:t>
+      </w:r>
       <w:r>
         <w:rPr>
           <w:color w:val="4472C4" w:themeColor="accent1"/>
         </w:rPr>
-        <w:t xml:space="preserve"> staat om vragen</w:t>
+        <w:t xml:space="preserve"> te </w:t>
       </w:r>
       <w:r>
         <w:rPr>
           <w:color w:val="4472C4" w:themeColor="accent1"/>
         </w:rPr>
-        <w:t xml:space="preserve"> te </w:t>
+        <w:t>/commentaar te geven</w:t>
       </w:r>
       <w:r>
         <w:rPr>
           <w:color w:val="4472C4" w:themeColor="accent1"/>
         </w:rPr>
-        <w:t>/commentaar te geven</w:t>
+        <w:t>.</w:t>
       </w:r>
       <w:r>
         <w:rPr>
           <w:color w:val="4472C4" w:themeColor="accent1"/>
         </w:rPr>
+        <w:t xml:space="preserve"> </w:t>
+      </w:r>
+      <w:r>
+        <w:rPr>
+          <w:color w:val="000000" w:themeColor="text1"/>
+        </w:rPr>
+        <w:t>Bijv.: “He</w:t>
+      </w:r>
+      <w:r>
+        <w:rPr>
+          <w:color w:val="000000" w:themeColor="text1"/>
+        </w:rPr>
+        <w:t>e</w:t>
+      </w:r>
+      <w:r>
+        <w:rPr>
+          <w:color w:val="000000" w:themeColor="text1"/>
+        </w:rPr>
+        <w:t xml:space="preserve"> </w:t>
+      </w:r>
+      <w:r>
+        <w:rPr>
+          <w:color w:val="000000" w:themeColor="text1"/>
+        </w:rPr>
+        <w:t>ik heb je sample beluisterd, hartstikke leuk! Maar w</w:t>
+      </w:r>
+      <w:r>
+        <w:rPr>
+          <w:color w:val="000000" w:themeColor="text1"/>
+        </w:rPr>
+        <w:t xml:space="preserve">at is </w:t>
+      </w:r>
+      <w:r>
+        <w:rPr>
+          <w:color w:val="000000" w:themeColor="text1"/>
+        </w:rPr>
+        <w:t>dit</w:t>
+      </w:r>
+      <w:r>
+        <w:rPr>
+          <w:color w:val="000000" w:themeColor="text1"/>
+        </w:rPr>
+        <w:t xml:space="preserve"> instrument </w:t>
+      </w:r>
+      <w:r>
+        <w:rPr>
+          <w:color w:val="000000" w:themeColor="text1"/>
+        </w:rPr>
+        <w:t xml:space="preserve">wat je daar </w:t>
+      </w:r>
+      <w:r>
+        <w:rPr>
+          <w:color w:val="000000" w:themeColor="text1"/>
+        </w:rPr>
+        <w:t>afspeelt</w:t>
+      </w:r>
+      <w:r>
+        <w:rPr>
+          <w:color w:val="000000" w:themeColor="text1"/>
+        </w:rPr>
+        <w:t>”</w:t>
+      </w:r>
+      <w:r>
+        <w:rPr>
+          <w:color w:val="000000" w:themeColor="text1"/>
+        </w:rPr>
+        <w:t xml:space="preserve"> </w:t>
+      </w:r>
+      <w:r>
+        <w:rPr>
+          <w:color w:val="000000" w:themeColor="text1"/>
+        </w:rPr>
+        <w:t>En d</w:t>
+      </w:r>
+      <w:r>
+        <w:rPr>
+          <w:color w:val="000000" w:themeColor="text1"/>
+        </w:rPr>
+        <w:t xml:space="preserve">us zo een vorm van commentaar </w:t>
+      </w:r>
+      <w:r>
+        <w:rPr>
+          <w:color w:val="000000" w:themeColor="text1"/>
+        </w:rPr>
+        <w:t xml:space="preserve">kan leveren </w:t>
+      </w:r>
+      <w:r>
+        <w:rPr>
+          <w:color w:val="000000" w:themeColor="text1"/>
+        </w:rPr>
+        <w:t>op een audio sample</w:t>
+      </w:r>
+      <w:r>
+        <w:rPr>
+          <w:color w:val="000000" w:themeColor="text1"/>
+        </w:rPr>
         <w:t>.</w:t>
       </w:r>
       <w:r>
         <w:rPr>
-          <w:color w:val="4472C4" w:themeColor="accent1"/>
+          <w:color w:val="000000" w:themeColor="text1"/>
         </w:rPr>
         <w:t xml:space="preserve"> </w:t>
       </w:r>
@@ -706,13 +792,25 @@
         <w:rPr>
           <w:color w:val="000000" w:themeColor="text1"/>
         </w:rPr>
-        <w:t>Bijv.: “He</w:t>
-      </w:r>
-      <w:r>
-        <w:rPr>
-          <w:color w:val="000000" w:themeColor="text1"/>
-        </w:rPr>
-        <w:t>e</w:t>
+        <w:t xml:space="preserve">Maar hier </w:t>
+      </w:r>
+      <w:r>
+        <w:rPr>
+          <w:color w:val="000000" w:themeColor="text1"/>
+        </w:rPr>
+        <w:t xml:space="preserve">kan </w:t>
+      </w:r>
+      <w:r>
+        <w:rPr>
+          <w:color w:val="000000" w:themeColor="text1"/>
+        </w:rPr>
+        <w:t xml:space="preserve">ook een </w:t>
+      </w:r>
+      <w:r>
+        <w:rPr>
+          <w:color w:val="000000" w:themeColor="text1"/>
+        </w:rPr>
+        <w:t>project</w:t>
       </w:r>
       <w:r>
         <w:rPr>
@@ -724,73 +822,37 @@
         <w:rPr>
           <w:color w:val="000000" w:themeColor="text1"/>
         </w:rPr>
-        <w:t>ik heb je sample beluisterd, hartstikke leuk! Maar w</w:t>
-      </w:r>
-      <w:r>
-        <w:rPr>
-          <w:color w:val="000000" w:themeColor="text1"/>
-        </w:rPr>
-        <w:t xml:space="preserve">at is </w:t>
-      </w:r>
-      <w:r>
-        <w:rPr>
-          <w:color w:val="000000" w:themeColor="text1"/>
-        </w:rPr>
-        <w:t>dit</w:t>
-      </w:r>
-      <w:r>
-        <w:rPr>
-          <w:color w:val="000000" w:themeColor="text1"/>
-        </w:rPr>
-        <w:t xml:space="preserve"> instrument </w:t>
-      </w:r>
-      <w:r>
-        <w:rPr>
-          <w:color w:val="000000" w:themeColor="text1"/>
-        </w:rPr>
-        <w:t xml:space="preserve">wat je daar </w:t>
-      </w:r>
-      <w:r>
-        <w:rPr>
-          <w:color w:val="000000" w:themeColor="text1"/>
-        </w:rPr>
-        <w:t>afspeelt</w:t>
-      </w:r>
-      <w:r>
-        <w:rPr>
-          <w:color w:val="000000" w:themeColor="text1"/>
-        </w:rPr>
-        <w:t>”</w:t>
-      </w:r>
-      <w:r>
-        <w:rPr>
-          <w:color w:val="000000" w:themeColor="text1"/>
-        </w:rPr>
-        <w:t xml:space="preserve"> </w:t>
-      </w:r>
-      <w:r>
-        <w:rPr>
-          <w:color w:val="000000" w:themeColor="text1"/>
-        </w:rPr>
-        <w:t>En d</w:t>
-      </w:r>
-      <w:r>
-        <w:rPr>
-          <w:color w:val="000000" w:themeColor="text1"/>
-        </w:rPr>
-        <w:t xml:space="preserve">us zo een vorm van commentaar </w:t>
-      </w:r>
-      <w:r>
-        <w:rPr>
-          <w:color w:val="000000" w:themeColor="text1"/>
-        </w:rPr>
-        <w:t xml:space="preserve">kan leveren </w:t>
-      </w:r>
-      <w:r>
-        <w:rPr>
-          <w:color w:val="000000" w:themeColor="text1"/>
-        </w:rPr>
-        <w:t>op een audio sample</w:t>
+        <w:t>worden</w:t>
+      </w:r>
+      <w:r>
+        <w:rPr>
+          <w:color w:val="000000" w:themeColor="text1"/>
+        </w:rPr>
+        <w:t xml:space="preserve"> af</w:t>
+      </w:r>
+      <w:r>
+        <w:rPr>
+          <w:color w:val="000000" w:themeColor="text1"/>
+        </w:rPr>
+        <w:t>gewezen</w:t>
+      </w:r>
+      <w:r>
+        <w:rPr>
+          <w:color w:val="000000" w:themeColor="text1"/>
+        </w:rPr>
+        <w:t xml:space="preserve"> met een </w:t>
+      </w:r>
+      <w:r>
+        <w:rPr>
+          <w:color w:val="000000" w:themeColor="text1"/>
+        </w:rPr>
+        <w:t>gegenereerd</w:t>
+      </w:r>
+      <w:r>
+        <w:rPr>
+          <w:color w:val="000000" w:themeColor="text1"/>
+        </w:rPr>
+        <w:t xml:space="preserve"> antwoord</w:t>
       </w:r>
       <w:r>
         <w:rPr>
@@ -802,84 +864,6 @@
         <w:rPr>
           <w:color w:val="000000" w:themeColor="text1"/>
         </w:rPr>
-        <w:t xml:space="preserve"> </w:t>
-      </w:r>
-      <w:r>
-        <w:rPr>
-          <w:color w:val="000000" w:themeColor="text1"/>
-        </w:rPr>
-        <w:t xml:space="preserve">Maar hier </w:t>
-      </w:r>
-      <w:r>
-        <w:rPr>
-          <w:color w:val="000000" w:themeColor="text1"/>
-        </w:rPr>
-        <w:t xml:space="preserve">kan </w:t>
-      </w:r>
-      <w:r>
-        <w:rPr>
-          <w:color w:val="000000" w:themeColor="text1"/>
-        </w:rPr>
-        <w:t xml:space="preserve">ook een </w:t>
-      </w:r>
-      <w:r>
-        <w:rPr>
-          <w:color w:val="000000" w:themeColor="text1"/>
-        </w:rPr>
-        <w:t>project</w:t>
-      </w:r>
-      <w:r>
-        <w:rPr>
-          <w:color w:val="000000" w:themeColor="text1"/>
-        </w:rPr>
-        <w:t xml:space="preserve"> </w:t>
-      </w:r>
-      <w:r>
-        <w:rPr>
-          <w:color w:val="000000" w:themeColor="text1"/>
-        </w:rPr>
-        <w:t>worden</w:t>
-      </w:r>
-      <w:r>
-        <w:rPr>
-          <w:color w:val="000000" w:themeColor="text1"/>
-        </w:rPr>
-        <w:t xml:space="preserve"> af</w:t>
-      </w:r>
-      <w:r>
-        <w:rPr>
-          <w:color w:val="000000" w:themeColor="text1"/>
-        </w:rPr>
-        <w:t>gewezen</w:t>
-      </w:r>
-      <w:r>
-        <w:rPr>
-          <w:color w:val="000000" w:themeColor="text1"/>
-        </w:rPr>
-        <w:t xml:space="preserve"> met een </w:t>
-      </w:r>
-      <w:r>
-        <w:rPr>
-          <w:color w:val="000000" w:themeColor="text1"/>
-        </w:rPr>
-        <w:t>gegenereerd</w:t>
-      </w:r>
-      <w:r>
-        <w:rPr>
-          <w:color w:val="000000" w:themeColor="text1"/>
-        </w:rPr>
-        <w:t xml:space="preserve"> antwoord</w:t>
-      </w:r>
-      <w:r>
-        <w:rPr>
-          <w:color w:val="000000" w:themeColor="text1"/>
-        </w:rPr>
-        <w:t>.</w:t>
-      </w:r>
-      <w:r>
-        <w:rPr>
-          <w:color w:val="000000" w:themeColor="text1"/>
-        </w:rPr>
         <w:t xml:space="preserve"> Of worden goedgekeurd</w:t>
       </w:r>
       <w:r>
@@ -889,7 +873,6 @@
         <w:t xml:space="preserve">. </w:t>
       </w:r>
       <w:proofErr w:type="spellStart"/>
-      <w:proofErr w:type="gramStart"/>
       <w:r>
         <w:rPr>
           <w:color w:val="000000" w:themeColor="text1"/>
@@ -897,7 +880,6 @@
         <w:t>bijv</w:t>
       </w:r>
       <w:proofErr w:type="spellEnd"/>
-      <w:proofErr w:type="gramEnd"/>
       <w:r>
         <w:rPr>
           <w:color w:val="000000" w:themeColor="text1"/>
@@ -1815,27 +1797,13 @@
         <w:rPr>
           <w:color w:val="833C0B" w:themeColor="accent2" w:themeShade="80"/>
         </w:rPr>
-        <w:t>(</w:t>
-      </w:r>
-      <w:proofErr w:type="gramStart"/>
-      <w:r>
-        <w:rPr>
-          <w:color w:val="833C0B" w:themeColor="accent2" w:themeShade="80"/>
-        </w:rPr>
-        <w:t>V1.0)</w:t>
-      </w:r>
-      <w:r>
-        <w:rPr>
-          <w:color w:val="538135" w:themeColor="accent6" w:themeShade="BF"/>
-        </w:rPr>
-        <w:t>&lt;</w:t>
-      </w:r>
-      <w:proofErr w:type="gramEnd"/>
-      <w:r>
-        <w:rPr>
-          <w:color w:val="538135" w:themeColor="accent6" w:themeShade="BF"/>
-        </w:rPr>
-        <w:t>/10:37 - 10:42&gt;</w:t>
+        <w:t>(V1.0)</w:t>
+      </w:r>
+      <w:r>
+        <w:rPr>
+          <w:color w:val="538135" w:themeColor="accent6" w:themeShade="BF"/>
+        </w:rPr>
+        <w:t>&lt;/10:37 - 10:42&gt;</w:t>
       </w:r>
     </w:p>
     <w:p>
@@ -1887,6 +1855,15 @@
           <w:b/>
           <w:bCs/>
           <w:color w:val="000000" w:themeColor="text1"/>
+        </w:rPr>
+      </w:pPr>
+    </w:p>
+    <w:p>
+      <w:pPr>
+        <w:rPr>
+          <w:b/>
+          <w:bCs/>
+          <w:color w:val="000000" w:themeColor="text1"/>
           <w:u w:val="single"/>
         </w:rPr>
       </w:pPr>
@@ -1903,54 +1880,170 @@
     <w:p>
       <w:pPr>
         <w:rPr>
-          <w:color w:val="538135" w:themeColor="accent6" w:themeShade="BF"/>
-        </w:rPr>
-      </w:pPr>
-      <w:r>
-        <w:rPr>
+          <w:b/>
+          <w:bCs/>
+          <w:color w:val="000000" w:themeColor="text1"/>
+          <w:u w:val="single"/>
+        </w:rPr>
+      </w:pPr>
+    </w:p>
+    <w:p>
+      <w:pPr>
+        <w:rPr>
+          <w:b/>
+          <w:bCs/>
+          <w:color w:val="538135" w:themeColor="accent6" w:themeShade="BF"/>
+        </w:rPr>
+      </w:pPr>
+      <w:r>
+        <w:rPr>
+          <w:b/>
+          <w:bCs/>
           <w:color w:val="538135" w:themeColor="accent6" w:themeShade="BF"/>
         </w:rPr>
         <w:t>Moeten profielen openbaar zijn?</w:t>
       </w:r>
       <w:r>
         <w:rPr>
-          <w:color w:val="538135" w:themeColor="accent6" w:themeShade="BF"/>
+          <w:b/>
+          <w:bCs/>
+          <w:color w:val="538135" w:themeColor="accent6" w:themeShade="BF"/>
+        </w:rPr>
+        <w:t xml:space="preserve"> 11:14</w:t>
+      </w:r>
+      <w:r>
+        <w:rPr>
+          <w:b/>
+          <w:bCs/>
+          <w:color w:val="538135" w:themeColor="accent6" w:themeShade="BF"/>
+        </w:rPr>
+        <w:br/>
+      </w:r>
+      <w:r>
+        <w:rPr>
+          <w:color w:val="000000" w:themeColor="text1"/>
+        </w:rPr>
+        <w:t>Nee</w:t>
+      </w:r>
+      <w:r>
+        <w:rPr>
+          <w:color w:val="000000" w:themeColor="text1"/>
+        </w:rPr>
+        <w:t xml:space="preserve"> het is niet een vorm van </w:t>
+      </w:r>
+      <w:proofErr w:type="spellStart"/>
+      <w:r>
+        <w:rPr>
+          <w:color w:val="000000" w:themeColor="text1"/>
+        </w:rPr>
+        <w:t>social</w:t>
+      </w:r>
+      <w:proofErr w:type="spellEnd"/>
+      <w:r>
+        <w:rPr>
+          <w:color w:val="000000" w:themeColor="text1"/>
         </w:rPr>
         <w:t xml:space="preserve"> </w:t>
       </w:r>
-      <w:r>
-        <w:rPr>
-          <w:b/>
-          <w:bCs/>
-          <w:color w:val="538135" w:themeColor="accent6" w:themeShade="BF"/>
-        </w:rPr>
-        <w:t>11:14</w:t>
-      </w:r>
-    </w:p>
-    <w:p>
-      <w:pPr>
-        <w:rPr>
-          <w:color w:val="000000" w:themeColor="text1"/>
-        </w:rPr>
-      </w:pPr>
-      <w:r>
-        <w:rPr>
-          <w:color w:val="000000" w:themeColor="text1"/>
-        </w:rPr>
-        <w:t>-Nee</w:t>
-      </w:r>
-      <w:r>
-        <w:rPr>
-          <w:color w:val="000000" w:themeColor="text1"/>
-        </w:rPr>
-        <w:t xml:space="preserve"> het is niet een vorm van </w:t>
-      </w:r>
-      <w:proofErr w:type="spellStart"/>
-      <w:r>
-        <w:rPr>
-          <w:color w:val="000000" w:themeColor="text1"/>
-        </w:rPr>
-        <w:t>social</w:t>
+      <w:proofErr w:type="spellStart"/>
+      <w:r>
+        <w:rPr>
+          <w:color w:val="000000" w:themeColor="text1"/>
+        </w:rPr>
+        <w:t>network</w:t>
+      </w:r>
+      <w:proofErr w:type="spellEnd"/>
+    </w:p>
+    <w:p>
+      <w:pPr>
+        <w:rPr>
+          <w:color w:val="000000" w:themeColor="text1"/>
+        </w:rPr>
+      </w:pPr>
+    </w:p>
+    <w:p>
+      <w:pPr>
+        <w:rPr>
+          <w:b/>
+          <w:bCs/>
+          <w:color w:val="538135" w:themeColor="accent6" w:themeShade="BF"/>
+        </w:rPr>
+      </w:pPr>
+      <w:r>
+        <w:rPr>
+          <w:b/>
+          <w:bCs/>
+          <w:color w:val="538135" w:themeColor="accent6" w:themeShade="BF"/>
+        </w:rPr>
+        <w:t>Moet er een chatfunctie zijn voor de producer en teamleden onderling?</w:t>
+      </w:r>
+      <w:r>
+        <w:rPr>
+          <w:b/>
+          <w:bCs/>
+          <w:color w:val="538135" w:themeColor="accent6" w:themeShade="BF"/>
+        </w:rPr>
+        <w:t xml:space="preserve"> 11:39</w:t>
+      </w:r>
+      <w:r>
+        <w:rPr>
+          <w:b/>
+          <w:bCs/>
+          <w:color w:val="538135" w:themeColor="accent6" w:themeShade="BF"/>
+        </w:rPr>
+        <w:br/>
+      </w:r>
+      <w:r>
+        <w:rPr>
+          <w:color w:val="000000" w:themeColor="text1"/>
+        </w:rPr>
+        <w:t>I</w:t>
+      </w:r>
+      <w:r>
+        <w:rPr>
+          <w:color w:val="000000" w:themeColor="text1"/>
+        </w:rPr>
+        <w:t xml:space="preserve">k zou het een commentaar </w:t>
+      </w:r>
+      <w:proofErr w:type="spellStart"/>
+      <w:r>
+        <w:rPr>
+          <w:color w:val="000000" w:themeColor="text1"/>
+        </w:rPr>
+        <w:t>gebasseerd</w:t>
+      </w:r>
+      <w:proofErr w:type="spellEnd"/>
+      <w:r>
+        <w:rPr>
+          <w:color w:val="000000" w:themeColor="text1"/>
+        </w:rPr>
+        <w:t xml:space="preserve"> systeem van maken</w:t>
+      </w:r>
+      <w:r>
+        <w:rPr>
+          <w:color w:val="000000" w:themeColor="text1"/>
+        </w:rPr>
+        <w:t>.</w:t>
+      </w:r>
+      <w:r>
+        <w:rPr>
+          <w:color w:val="000000" w:themeColor="text1"/>
+        </w:rPr>
+        <w:br/>
+        <w:t>M</w:t>
+      </w:r>
+      <w:r>
+        <w:rPr>
+          <w:color w:val="000000" w:themeColor="text1"/>
+        </w:rPr>
+        <w:t xml:space="preserve">aar </w:t>
+      </w:r>
+      <w:proofErr w:type="spellStart"/>
+      <w:r>
+        <w:rPr>
+          <w:color w:val="000000" w:themeColor="text1"/>
+        </w:rPr>
+        <w:t>nice</w:t>
       </w:r>
       <w:proofErr w:type="spellEnd"/>
       <w:r>
@@ -1964,95 +2057,6 @@
         <w:rPr>
           <w:color w:val="000000" w:themeColor="text1"/>
         </w:rPr>
-        <w:t>network</w:t>
-      </w:r>
-      <w:proofErr w:type="spellEnd"/>
-    </w:p>
-    <w:p>
-      <w:pPr>
-        <w:rPr>
-          <w:color w:val="538135" w:themeColor="accent6" w:themeShade="BF"/>
-        </w:rPr>
-      </w:pPr>
-      <w:r>
-        <w:rPr>
-          <w:color w:val="538135" w:themeColor="accent6" w:themeShade="BF"/>
-        </w:rPr>
-        <w:t>Moet er een chatfunctie zijn voor de producer en teamleden onderling?</w:t>
-      </w:r>
-      <w:r>
-        <w:rPr>
-          <w:color w:val="538135" w:themeColor="accent6" w:themeShade="BF"/>
-        </w:rPr>
-        <w:t xml:space="preserve"> </w:t>
-      </w:r>
-      <w:r>
-        <w:rPr>
-          <w:b/>
-          <w:bCs/>
-          <w:color w:val="538135" w:themeColor="accent6" w:themeShade="BF"/>
-        </w:rPr>
-        <w:t>11:39</w:t>
-      </w:r>
-    </w:p>
-    <w:p>
-      <w:pPr>
-        <w:rPr>
-          <w:color w:val="000000" w:themeColor="text1"/>
-        </w:rPr>
-      </w:pPr>
-      <w:r>
-        <w:rPr>
-          <w:color w:val="000000" w:themeColor="text1"/>
-        </w:rPr>
-        <w:t xml:space="preserve">-Ik zou het een commentaar </w:t>
-      </w:r>
-      <w:proofErr w:type="spellStart"/>
-      <w:r>
-        <w:rPr>
-          <w:color w:val="000000" w:themeColor="text1"/>
-        </w:rPr>
-        <w:t>gebasseerd</w:t>
-      </w:r>
-      <w:proofErr w:type="spellEnd"/>
-      <w:r>
-        <w:rPr>
-          <w:color w:val="000000" w:themeColor="text1"/>
-        </w:rPr>
-        <w:t xml:space="preserve"> systeem van maken</w:t>
-      </w:r>
-    </w:p>
-    <w:p>
-      <w:pPr>
-        <w:rPr>
-          <w:color w:val="000000" w:themeColor="text1"/>
-        </w:rPr>
-      </w:pPr>
-      <w:r>
-        <w:rPr>
-          <w:color w:val="000000" w:themeColor="text1"/>
-        </w:rPr>
-        <w:t xml:space="preserve">-maar </w:t>
-      </w:r>
-      <w:proofErr w:type="spellStart"/>
-      <w:r>
-        <w:rPr>
-          <w:color w:val="000000" w:themeColor="text1"/>
-        </w:rPr>
-        <w:t>nice</w:t>
-      </w:r>
-      <w:proofErr w:type="spellEnd"/>
-      <w:r>
-        <w:rPr>
-          <w:color w:val="000000" w:themeColor="text1"/>
-        </w:rPr>
-        <w:t xml:space="preserve"> </w:t>
-      </w:r>
-      <w:proofErr w:type="spellStart"/>
-      <w:r>
-        <w:rPr>
-          <w:color w:val="000000" w:themeColor="text1"/>
-        </w:rPr>
         <w:t>to</w:t>
       </w:r>
       <w:proofErr w:type="spellEnd"/>
@@ -2072,344 +2076,47 @@
     <w:p>
       <w:pPr>
         <w:rPr>
-          <w:color w:val="538135" w:themeColor="accent6" w:themeShade="BF"/>
-        </w:rPr>
-      </w:pPr>
-      <w:r>
-        <w:rPr>
+          <w:color w:val="000000" w:themeColor="text1"/>
+        </w:rPr>
+      </w:pPr>
+    </w:p>
+    <w:p>
+      <w:pPr>
+        <w:rPr>
+          <w:b/>
+          <w:bCs/>
+          <w:color w:val="538135" w:themeColor="accent6" w:themeShade="BF"/>
+        </w:rPr>
+      </w:pPr>
+      <w:r>
+        <w:rPr>
+          <w:b/>
+          <w:bCs/>
           <w:color w:val="538135" w:themeColor="accent6" w:themeShade="BF"/>
         </w:rPr>
         <w:t>Mag iedereen in de backoffice alle handelingen uitvoeren?</w:t>
       </w:r>
       <w:r>
         <w:rPr>
-          <w:color w:val="538135" w:themeColor="accent6" w:themeShade="BF"/>
-        </w:rPr>
-        <w:t xml:space="preserve"> </w:t>
-      </w:r>
-      <w:r>
-        <w:rPr>
-          <w:b/>
-          <w:bCs/>
-          <w:color w:val="538135" w:themeColor="accent6" w:themeShade="BF"/>
-        </w:rPr>
-        <w:t>12:43</w:t>
-      </w:r>
-    </w:p>
-    <w:p>
-      <w:pPr>
-        <w:rPr>
-          <w:color w:val="000000" w:themeColor="text1"/>
-        </w:rPr>
-      </w:pPr>
-      <w:r>
-        <w:rPr>
-          <w:color w:val="000000" w:themeColor="text1"/>
-        </w:rPr>
-        <w:t>-Ik denk dat je meerdere rollen hebt.</w:t>
-      </w:r>
-    </w:p>
-    <w:p>
-      <w:pPr>
-        <w:rPr>
-          <w:color w:val="000000" w:themeColor="text1"/>
-        </w:rPr>
-      </w:pPr>
-      <w:r>
-        <w:rPr>
-          <w:color w:val="000000" w:themeColor="text1"/>
-        </w:rPr>
-        <w:t xml:space="preserve">-De rol van fan – die een profiel kan aanmaken en </w:t>
-      </w:r>
-      <w:r>
-        <w:rPr>
-          <w:color w:val="000000" w:themeColor="text1"/>
-        </w:rPr>
-        <w:t>uploaden</w:t>
-      </w:r>
-      <w:r>
-        <w:rPr>
-          <w:color w:val="000000" w:themeColor="text1"/>
-        </w:rPr>
-        <w:t xml:space="preserve"> (</w:t>
-      </w:r>
-      <w:proofErr w:type="spellStart"/>
-      <w:r>
-        <w:rPr>
-          <w:color w:val="000000" w:themeColor="text1"/>
-        </w:rPr>
-        <w:t>Use</w:t>
-      </w:r>
-      <w:proofErr w:type="spellEnd"/>
-      <w:r>
-        <w:rPr>
-          <w:color w:val="000000" w:themeColor="text1"/>
-        </w:rPr>
-        <w:t xml:space="preserve"> case)</w:t>
-      </w:r>
-    </w:p>
-    <w:p>
-      <w:pPr>
-        <w:rPr>
-          <w:color w:val="000000" w:themeColor="text1"/>
-        </w:rPr>
-      </w:pPr>
-      <w:r>
-        <w:rPr>
-          <w:color w:val="000000" w:themeColor="text1"/>
-        </w:rPr>
-        <w:t>-</w:t>
-      </w:r>
-      <w:r>
-        <w:rPr>
-          <w:color w:val="000000" w:themeColor="text1"/>
-        </w:rPr>
-        <w:t>De rol van backoffice-medewerker – die kan een samples luisteren, commentaar leveren (</w:t>
-      </w:r>
-      <w:proofErr w:type="spellStart"/>
-      <w:r>
-        <w:rPr>
-          <w:color w:val="000000" w:themeColor="text1"/>
-        </w:rPr>
-        <w:t>Use</w:t>
-      </w:r>
-      <w:proofErr w:type="spellEnd"/>
-      <w:r>
-        <w:rPr>
-          <w:color w:val="000000" w:themeColor="text1"/>
-        </w:rPr>
-        <w:t xml:space="preserve"> case)</w:t>
-      </w:r>
-    </w:p>
-    <w:p>
-      <w:pPr>
-        <w:rPr>
-          <w:color w:val="000000" w:themeColor="text1"/>
-        </w:rPr>
-      </w:pPr>
-      <w:r>
-        <w:rPr>
-          <w:color w:val="000000" w:themeColor="text1"/>
-        </w:rPr>
-        <w:t xml:space="preserve">-De rol van administrator – Die </w:t>
-      </w:r>
-      <w:proofErr w:type="spellStart"/>
-      <w:r>
-        <w:rPr>
-          <w:color w:val="000000" w:themeColor="text1"/>
-        </w:rPr>
-        <w:t>spams</w:t>
-      </w:r>
-      <w:proofErr w:type="spellEnd"/>
-      <w:r>
-        <w:rPr>
-          <w:color w:val="000000" w:themeColor="text1"/>
-        </w:rPr>
-        <w:t xml:space="preserve"> kan verwijderen, gebruikers kan aanmaken, wachtwoorden resette</w:t>
-      </w:r>
-      <w:r>
-        <w:rPr>
-          <w:color w:val="000000" w:themeColor="text1"/>
-        </w:rPr>
-        <w:t>n</w:t>
-      </w:r>
-      <w:r>
-        <w:rPr>
-          <w:color w:val="000000" w:themeColor="text1"/>
-        </w:rPr>
-        <w:t xml:space="preserve"> (</w:t>
-      </w:r>
-      <w:proofErr w:type="spellStart"/>
-      <w:r>
-        <w:rPr>
-          <w:color w:val="000000" w:themeColor="text1"/>
-        </w:rPr>
-        <w:t>Use</w:t>
-      </w:r>
-      <w:proofErr w:type="spellEnd"/>
-      <w:r>
-        <w:rPr>
-          <w:color w:val="000000" w:themeColor="text1"/>
-        </w:rPr>
-        <w:t xml:space="preserve"> case)</w:t>
-      </w:r>
-    </w:p>
-    <w:p>
-      <w:pPr>
-        <w:rPr>
-          <w:color w:val="000000" w:themeColor="text1"/>
-        </w:rPr>
-      </w:pPr>
-      <w:r>
-        <w:rPr>
-          <w:color w:val="000000" w:themeColor="text1"/>
-        </w:rPr>
-        <w:t xml:space="preserve">Dus dat je drie rollen </w:t>
-      </w:r>
-      <w:proofErr w:type="spellStart"/>
-      <w:r>
-        <w:rPr>
-          <w:color w:val="000000" w:themeColor="text1"/>
-        </w:rPr>
-        <w:t>hebr</w:t>
-      </w:r>
-      <w:proofErr w:type="spellEnd"/>
-    </w:p>
-    <w:p>
-      <w:pPr>
-        <w:rPr>
-          <w:color w:val="538135" w:themeColor="accent6" w:themeShade="BF"/>
-        </w:rPr>
-      </w:pPr>
-      <w:r>
-        <w:rPr>
-          <w:color w:val="538135" w:themeColor="accent6" w:themeShade="BF"/>
-        </w:rPr>
-        <w:t>Moete</w:t>
-      </w:r>
-      <w:r>
-        <w:rPr>
-          <w:color w:val="538135" w:themeColor="accent6" w:themeShade="BF"/>
-        </w:rPr>
-        <w:t>n</w:t>
-      </w:r>
-      <w:r>
-        <w:rPr>
-          <w:color w:val="538135" w:themeColor="accent6" w:themeShade="BF"/>
-        </w:rPr>
-        <w:t xml:space="preserve"> er meerdere talen worden ondersteund?</w:t>
-      </w:r>
-      <w:r>
-        <w:rPr>
-          <w:color w:val="538135" w:themeColor="accent6" w:themeShade="BF"/>
-        </w:rPr>
-        <w:t xml:space="preserve"> </w:t>
-      </w:r>
-      <w:r>
-        <w:rPr>
-          <w:b/>
-          <w:bCs/>
-          <w:color w:val="538135" w:themeColor="accent6" w:themeShade="BF"/>
-        </w:rPr>
-        <w:t>13:37</w:t>
-      </w:r>
-    </w:p>
-    <w:p>
-      <w:pPr>
-        <w:rPr>
-          <w:color w:val="000000" w:themeColor="text1"/>
-        </w:rPr>
-      </w:pPr>
-      <w:r>
-        <w:rPr>
-          <w:color w:val="000000" w:themeColor="text1"/>
-        </w:rPr>
-        <w:t>-</w:t>
-      </w:r>
-      <w:r>
-        <w:rPr>
-          <w:color w:val="000000" w:themeColor="text1"/>
-        </w:rPr>
-        <w:t xml:space="preserve">Uitgangspunt </w:t>
-      </w:r>
-      <w:r>
-        <w:rPr>
-          <w:color w:val="000000" w:themeColor="text1"/>
-        </w:rPr>
-        <w:t>E</w:t>
-      </w:r>
-      <w:r>
-        <w:rPr>
-          <w:color w:val="000000" w:themeColor="text1"/>
-        </w:rPr>
-        <w:t xml:space="preserve">ngels, </w:t>
-      </w:r>
-      <w:proofErr w:type="spellStart"/>
-      <w:r>
-        <w:rPr>
-          <w:color w:val="000000" w:themeColor="text1"/>
-        </w:rPr>
-        <w:t>multilengual</w:t>
-      </w:r>
-      <w:proofErr w:type="spellEnd"/>
-      <w:r>
-        <w:rPr>
-          <w:color w:val="000000" w:themeColor="text1"/>
-        </w:rPr>
-        <w:t xml:space="preserve"> is een pluspunt</w:t>
-      </w:r>
-      <w:r>
-        <w:rPr>
-          <w:color w:val="000000" w:themeColor="text1"/>
-        </w:rPr>
-        <w:t xml:space="preserve"> maar veel werk. </w:t>
-      </w:r>
-      <w:r>
-        <w:rPr>
-          <w:color w:val="000000" w:themeColor="text1"/>
-        </w:rPr>
-        <w:t xml:space="preserve">Ik zou beginnen met </w:t>
-      </w:r>
-      <w:proofErr w:type="gramStart"/>
-      <w:r>
-        <w:rPr>
-          <w:color w:val="000000" w:themeColor="text1"/>
-        </w:rPr>
-        <w:t>de</w:t>
-      </w:r>
-      <w:proofErr w:type="gramEnd"/>
-      <w:r>
-        <w:rPr>
-          <w:color w:val="000000" w:themeColor="text1"/>
-        </w:rPr>
-        <w:t xml:space="preserve"> uitgangspunt: Engels</w:t>
-      </w:r>
-      <w:r>
-        <w:rPr>
-          <w:color w:val="000000" w:themeColor="text1"/>
-        </w:rPr>
-        <w:t>. Alleen Engels is ook genoeg</w:t>
-      </w:r>
-    </w:p>
-    <w:p>
-      <w:pPr>
-        <w:rPr>
-          <w:color w:val="538135" w:themeColor="accent6" w:themeShade="BF"/>
-        </w:rPr>
-      </w:pPr>
-      <w:r>
-        <w:rPr>
-          <w:color w:val="538135" w:themeColor="accent6" w:themeShade="BF"/>
-        </w:rPr>
-        <w:t xml:space="preserve">Is er een infrastructuur bij Don </w:t>
-      </w:r>
-      <w:proofErr w:type="spellStart"/>
-      <w:r>
-        <w:rPr>
-          <w:color w:val="538135" w:themeColor="accent6" w:themeShade="BF"/>
-        </w:rPr>
-        <w:t>Diablo</w:t>
-      </w:r>
-      <w:proofErr w:type="spellEnd"/>
-      <w:r>
-        <w:rPr>
-          <w:color w:val="538135" w:themeColor="accent6" w:themeShade="BF"/>
-        </w:rPr>
-        <w:t xml:space="preserve"> waar wij rekening moeten houden?</w:t>
-      </w:r>
-      <w:r>
-        <w:rPr>
-          <w:color w:val="538135" w:themeColor="accent6" w:themeShade="BF"/>
-        </w:rPr>
-        <w:t xml:space="preserve"> </w:t>
-      </w:r>
-      <w:r>
-        <w:rPr>
-          <w:b/>
-          <w:bCs/>
-          <w:color w:val="538135" w:themeColor="accent6" w:themeShade="BF"/>
-        </w:rPr>
-        <w:t>14:09</w:t>
+          <w:b/>
+          <w:bCs/>
+          <w:color w:val="538135" w:themeColor="accent6" w:themeShade="BF"/>
+        </w:rPr>
+        <w:t xml:space="preserve"> 12:43</w:t>
+      </w:r>
+      <w:r>
+        <w:rPr>
+          <w:b/>
+          <w:bCs/>
+          <w:color w:val="538135" w:themeColor="accent6" w:themeShade="BF"/>
+        </w:rPr>
+        <w:br/>
+      </w:r>
+      <w:r>
+        <w:rPr>
+          <w:color w:val="000000" w:themeColor="text1"/>
+        </w:rPr>
+        <w:t>Ik denk dat je meerdere rollen hebt.</w:t>
       </w:r>
     </w:p>
     <w:p>
@@ -2417,7 +2124,7 @@
         <w:pStyle w:val="ListParagraph"/>
         <w:numPr>
           <w:ilvl w:val="0"/>
-          <w:numId w:val="3"/>
+          <w:numId w:val="4"/>
         </w:numPr>
         <w:rPr>
           <w:color w:val="000000" w:themeColor="text1"/>
@@ -2427,105 +2134,33 @@
         <w:rPr>
           <w:color w:val="000000" w:themeColor="text1"/>
         </w:rPr>
-        <w:t>Het voordeel van deze</w:t>
-      </w:r>
-      <w:r>
-        <w:rPr>
-          <w:color w:val="000000" w:themeColor="text1"/>
-        </w:rPr>
-        <w:t xml:space="preserve"> opdracht is</w:t>
-      </w:r>
-      <w:r>
-        <w:rPr>
-          <w:color w:val="000000" w:themeColor="text1"/>
-        </w:rPr>
-        <w:t xml:space="preserve"> dat het</w:t>
-      </w:r>
-      <w:r>
-        <w:rPr>
-          <w:color w:val="000000" w:themeColor="text1"/>
-        </w:rPr>
-        <w:t xml:space="preserve"> vrij </w:t>
-      </w:r>
-      <w:r>
-        <w:rPr>
-          <w:color w:val="000000" w:themeColor="text1"/>
-        </w:rPr>
-        <w:t>geïsoleerd</w:t>
-      </w:r>
-      <w:r>
-        <w:rPr>
-          <w:color w:val="000000" w:themeColor="text1"/>
-        </w:rPr>
-        <w:t xml:space="preserve"> is.</w:t>
-      </w:r>
-      <w:r>
-        <w:rPr>
-          <w:color w:val="000000" w:themeColor="text1"/>
-        </w:rPr>
-        <w:t xml:space="preserve"> </w:t>
-      </w:r>
-      <w:r>
-        <w:rPr>
-          <w:color w:val="000000" w:themeColor="text1"/>
-        </w:rPr>
-        <w:t xml:space="preserve">Dus stel dat zij het in productie willen nemen, dat het op een </w:t>
-      </w:r>
-      <w:proofErr w:type="spellStart"/>
-      <w:r>
-        <w:rPr>
-          <w:color w:val="000000" w:themeColor="text1"/>
-        </w:rPr>
-        <w:t>subdomein</w:t>
-      </w:r>
-      <w:proofErr w:type="spellEnd"/>
-      <w:r>
-        <w:rPr>
-          <w:color w:val="000000" w:themeColor="text1"/>
-        </w:rPr>
-        <w:t xml:space="preserve"> kan draaien, maar dat het lost van alle andere dingen is. Iemand die zo gedreven is dat </w:t>
-      </w:r>
-      <w:proofErr w:type="gramStart"/>
-      <w:r>
-        <w:rPr>
-          <w:color w:val="000000" w:themeColor="text1"/>
-        </w:rPr>
-        <w:t>om  samples</w:t>
-      </w:r>
-      <w:proofErr w:type="gramEnd"/>
-      <w:r>
-        <w:rPr>
-          <w:color w:val="000000" w:themeColor="text1"/>
-        </w:rPr>
-        <w:t xml:space="preserve"> wil uploaden voor Don </w:t>
-      </w:r>
-      <w:proofErr w:type="spellStart"/>
-      <w:r>
-        <w:rPr>
-          <w:color w:val="000000" w:themeColor="text1"/>
-        </w:rPr>
-        <w:t>Diablo</w:t>
-      </w:r>
-      <w:proofErr w:type="spellEnd"/>
-      <w:r>
-        <w:rPr>
-          <w:color w:val="000000" w:themeColor="text1"/>
-        </w:rPr>
-        <w:t xml:space="preserve"> heeft er geen moeite mee om een </w:t>
-      </w:r>
-      <w:proofErr w:type="spellStart"/>
-      <w:r>
-        <w:rPr>
-          <w:color w:val="000000" w:themeColor="text1"/>
-        </w:rPr>
-        <w:t>apparte</w:t>
-      </w:r>
-      <w:proofErr w:type="spellEnd"/>
-      <w:r>
-        <w:rPr>
-          <w:color w:val="000000" w:themeColor="text1"/>
-        </w:rPr>
-        <w:t xml:space="preserve"> account voor Demo-Drop te maken.</w:t>
+        <w:t xml:space="preserve">De rol van fan – die een profiel kan aanmaken en </w:t>
+      </w:r>
+      <w:r>
+        <w:rPr>
+          <w:color w:val="000000" w:themeColor="text1"/>
+        </w:rPr>
+        <w:t>uploaden</w:t>
+      </w:r>
+      <w:r>
+        <w:rPr>
+          <w:color w:val="000000" w:themeColor="text1"/>
+        </w:rPr>
+        <w:t xml:space="preserve"> (</w:t>
+      </w:r>
+      <w:proofErr w:type="spellStart"/>
+      <w:r>
+        <w:rPr>
+          <w:color w:val="000000" w:themeColor="text1"/>
+        </w:rPr>
+        <w:t>Use</w:t>
+      </w:r>
+      <w:proofErr w:type="spellEnd"/>
+      <w:r>
+        <w:rPr>
+          <w:color w:val="000000" w:themeColor="text1"/>
+        </w:rPr>
+        <w:t xml:space="preserve"> case)</w:t>
       </w:r>
     </w:p>
     <w:p>
@@ -2533,7 +2168,7 @@
         <w:pStyle w:val="ListParagraph"/>
         <w:numPr>
           <w:ilvl w:val="0"/>
-          <w:numId w:val="3"/>
+          <w:numId w:val="4"/>
         </w:numPr>
         <w:rPr>
           <w:color w:val="000000" w:themeColor="text1"/>
@@ -2543,6 +2178,345 @@
         <w:rPr>
           <w:color w:val="000000" w:themeColor="text1"/>
         </w:rPr>
+        <w:t>De rol van backoffice-medewerker – die kan een samples luisteren, commentaar leveren (</w:t>
+      </w:r>
+      <w:proofErr w:type="spellStart"/>
+      <w:r>
+        <w:rPr>
+          <w:color w:val="000000" w:themeColor="text1"/>
+        </w:rPr>
+        <w:t>Use</w:t>
+      </w:r>
+      <w:proofErr w:type="spellEnd"/>
+      <w:r>
+        <w:rPr>
+          <w:color w:val="000000" w:themeColor="text1"/>
+        </w:rPr>
+        <w:t xml:space="preserve"> case)</w:t>
+      </w:r>
+    </w:p>
+    <w:p>
+      <w:pPr>
+        <w:pStyle w:val="ListParagraph"/>
+        <w:numPr>
+          <w:ilvl w:val="0"/>
+          <w:numId w:val="4"/>
+        </w:numPr>
+        <w:rPr>
+          <w:color w:val="000000" w:themeColor="text1"/>
+        </w:rPr>
+      </w:pPr>
+      <w:r>
+        <w:rPr>
+          <w:color w:val="000000" w:themeColor="text1"/>
+        </w:rPr>
+        <w:t xml:space="preserve">De rol van administrator – Die </w:t>
+      </w:r>
+      <w:proofErr w:type="spellStart"/>
+      <w:r>
+        <w:rPr>
+          <w:color w:val="000000" w:themeColor="text1"/>
+        </w:rPr>
+        <w:t>spams</w:t>
+      </w:r>
+      <w:proofErr w:type="spellEnd"/>
+      <w:r>
+        <w:rPr>
+          <w:color w:val="000000" w:themeColor="text1"/>
+        </w:rPr>
+        <w:t xml:space="preserve"> kan verwijderen, gebruikers kan aanmaken, wachtwoorden resette</w:t>
+      </w:r>
+      <w:r>
+        <w:rPr>
+          <w:color w:val="000000" w:themeColor="text1"/>
+        </w:rPr>
+        <w:t>n</w:t>
+      </w:r>
+      <w:r>
+        <w:rPr>
+          <w:color w:val="000000" w:themeColor="text1"/>
+        </w:rPr>
+        <w:t xml:space="preserve"> (</w:t>
+      </w:r>
+      <w:proofErr w:type="spellStart"/>
+      <w:r>
+        <w:rPr>
+          <w:color w:val="000000" w:themeColor="text1"/>
+        </w:rPr>
+        <w:t>Use</w:t>
+      </w:r>
+      <w:proofErr w:type="spellEnd"/>
+      <w:r>
+        <w:rPr>
+          <w:color w:val="000000" w:themeColor="text1"/>
+        </w:rPr>
+        <w:t xml:space="preserve"> case)</w:t>
+      </w:r>
+    </w:p>
+    <w:p>
+      <w:pPr>
+        <w:rPr>
+          <w:color w:val="000000" w:themeColor="text1"/>
+        </w:rPr>
+      </w:pPr>
+      <w:r>
+        <w:rPr>
+          <w:color w:val="000000" w:themeColor="text1"/>
+        </w:rPr>
+        <w:t>Dus dat je drie rollen heb</w:t>
+      </w:r>
+      <w:r>
+        <w:rPr>
+          <w:color w:val="000000" w:themeColor="text1"/>
+        </w:rPr>
+        <w:t>t.</w:t>
+      </w:r>
+    </w:p>
+    <w:p>
+      <w:pPr>
+        <w:rPr>
+          <w:color w:val="000000" w:themeColor="text1"/>
+        </w:rPr>
+      </w:pPr>
+    </w:p>
+    <w:p>
+      <w:pPr>
+        <w:rPr>
+          <w:color w:val="000000" w:themeColor="text1"/>
+        </w:rPr>
+      </w:pPr>
+      <w:r>
+        <w:rPr>
+          <w:b/>
+          <w:bCs/>
+          <w:color w:val="538135" w:themeColor="accent6" w:themeShade="BF"/>
+        </w:rPr>
+        <w:t>Moeten er meerdere talen worden ondersteund?</w:t>
+      </w:r>
+      <w:r>
+        <w:rPr>
+          <w:b/>
+          <w:bCs/>
+          <w:color w:val="538135" w:themeColor="accent6" w:themeShade="BF"/>
+        </w:rPr>
+        <w:t xml:space="preserve"> 13:37</w:t>
+      </w:r>
+      <w:r>
+        <w:rPr>
+          <w:b/>
+          <w:bCs/>
+          <w:color w:val="538135" w:themeColor="accent6" w:themeShade="BF"/>
+        </w:rPr>
+        <w:br/>
+      </w:r>
+      <w:r>
+        <w:rPr>
+          <w:color w:val="000000" w:themeColor="text1"/>
+        </w:rPr>
+        <w:t xml:space="preserve">Uitgangspunt </w:t>
+      </w:r>
+      <w:r>
+        <w:rPr>
+          <w:color w:val="000000" w:themeColor="text1"/>
+        </w:rPr>
+        <w:t>E</w:t>
+      </w:r>
+      <w:r>
+        <w:rPr>
+          <w:color w:val="000000" w:themeColor="text1"/>
+        </w:rPr>
+        <w:t xml:space="preserve">ngels, </w:t>
+      </w:r>
+      <w:proofErr w:type="spellStart"/>
+      <w:r>
+        <w:rPr>
+          <w:color w:val="000000" w:themeColor="text1"/>
+        </w:rPr>
+        <w:t>multilengual</w:t>
+      </w:r>
+      <w:proofErr w:type="spellEnd"/>
+      <w:r>
+        <w:rPr>
+          <w:color w:val="000000" w:themeColor="text1"/>
+        </w:rPr>
+        <w:t xml:space="preserve"> is een pluspunt</w:t>
+      </w:r>
+      <w:r>
+        <w:rPr>
+          <w:color w:val="000000" w:themeColor="text1"/>
+        </w:rPr>
+        <w:t xml:space="preserve"> maar veel werk. </w:t>
+      </w:r>
+      <w:r>
+        <w:rPr>
+          <w:color w:val="000000" w:themeColor="text1"/>
+        </w:rPr>
+        <w:t>Ik zou beginnen met de uitgangspunt: Engels</w:t>
+      </w:r>
+      <w:r>
+        <w:rPr>
+          <w:color w:val="000000" w:themeColor="text1"/>
+        </w:rPr>
+        <w:t>. Alleen Engels is ook genoeg</w:t>
+      </w:r>
+    </w:p>
+    <w:p>
+      <w:pPr>
+        <w:rPr>
+          <w:b/>
+          <w:bCs/>
+          <w:color w:val="538135" w:themeColor="accent6" w:themeShade="BF"/>
+        </w:rPr>
+      </w:pPr>
+    </w:p>
+    <w:p>
+      <w:pPr>
+        <w:rPr>
+          <w:b/>
+          <w:bCs/>
+          <w:color w:val="538135" w:themeColor="accent6" w:themeShade="BF"/>
+        </w:rPr>
+      </w:pPr>
+      <w:r>
+        <w:rPr>
+          <w:b/>
+          <w:bCs/>
+          <w:color w:val="538135" w:themeColor="accent6" w:themeShade="BF"/>
+        </w:rPr>
+        <w:t xml:space="preserve">Is er een infrastructuur bij Don </w:t>
+      </w:r>
+      <w:proofErr w:type="spellStart"/>
+      <w:r>
+        <w:rPr>
+          <w:b/>
+          <w:bCs/>
+          <w:color w:val="538135" w:themeColor="accent6" w:themeShade="BF"/>
+        </w:rPr>
+        <w:t>Diablo</w:t>
+      </w:r>
+      <w:proofErr w:type="spellEnd"/>
+      <w:r>
+        <w:rPr>
+          <w:b/>
+          <w:bCs/>
+          <w:color w:val="538135" w:themeColor="accent6" w:themeShade="BF"/>
+        </w:rPr>
+        <w:t xml:space="preserve"> waar wij rekening moeten houden?</w:t>
+      </w:r>
+      <w:r>
+        <w:rPr>
+          <w:b/>
+          <w:bCs/>
+          <w:color w:val="538135" w:themeColor="accent6" w:themeShade="BF"/>
+        </w:rPr>
+        <w:t xml:space="preserve"> 14:09</w:t>
+      </w:r>
+      <w:r>
+        <w:rPr>
+          <w:b/>
+          <w:bCs/>
+          <w:color w:val="538135" w:themeColor="accent6" w:themeShade="BF"/>
+        </w:rPr>
+        <w:br/>
+      </w:r>
+      <w:r>
+        <w:rPr>
+          <w:color w:val="000000" w:themeColor="text1"/>
+        </w:rPr>
+        <w:t>Het voordeel van deze</w:t>
+      </w:r>
+      <w:r>
+        <w:rPr>
+          <w:color w:val="000000" w:themeColor="text1"/>
+        </w:rPr>
+        <w:t xml:space="preserve"> opdracht is</w:t>
+      </w:r>
+      <w:r>
+        <w:rPr>
+          <w:color w:val="000000" w:themeColor="text1"/>
+        </w:rPr>
+        <w:t xml:space="preserve"> dat het</w:t>
+      </w:r>
+      <w:r>
+        <w:rPr>
+          <w:color w:val="000000" w:themeColor="text1"/>
+        </w:rPr>
+        <w:t xml:space="preserve"> vrij </w:t>
+      </w:r>
+      <w:r>
+        <w:rPr>
+          <w:color w:val="000000" w:themeColor="text1"/>
+        </w:rPr>
+        <w:t>geïsoleerd is.</w:t>
+      </w:r>
+      <w:r>
+        <w:rPr>
+          <w:color w:val="000000" w:themeColor="text1"/>
+        </w:rPr>
+        <w:t xml:space="preserve"> </w:t>
+      </w:r>
+      <w:r>
+        <w:rPr>
+          <w:color w:val="000000" w:themeColor="text1"/>
+        </w:rPr>
+        <w:t xml:space="preserve">Dus stel dat zij het in productie willen nemen, dat het op een </w:t>
+      </w:r>
+      <w:proofErr w:type="spellStart"/>
+      <w:r>
+        <w:rPr>
+          <w:color w:val="000000" w:themeColor="text1"/>
+        </w:rPr>
+        <w:t>subdomein</w:t>
+      </w:r>
+      <w:proofErr w:type="spellEnd"/>
+      <w:r>
+        <w:rPr>
+          <w:color w:val="000000" w:themeColor="text1"/>
+        </w:rPr>
+        <w:t xml:space="preserve"> kan draaien, maar dat het lost van alle andere dingen is. Iemand die zo gedreven is dat om  samples wil uploaden voor Don </w:t>
+      </w:r>
+      <w:proofErr w:type="spellStart"/>
+      <w:r>
+        <w:rPr>
+          <w:color w:val="000000" w:themeColor="text1"/>
+        </w:rPr>
+        <w:t>Diablo</w:t>
+      </w:r>
+      <w:proofErr w:type="spellEnd"/>
+      <w:r>
+        <w:rPr>
+          <w:color w:val="000000" w:themeColor="text1"/>
+        </w:rPr>
+        <w:t xml:space="preserve"> heeft er geen moeite mee om een </w:t>
+      </w:r>
+      <w:proofErr w:type="spellStart"/>
+      <w:r>
+        <w:rPr>
+          <w:color w:val="000000" w:themeColor="text1"/>
+        </w:rPr>
+        <w:t>apparte</w:t>
+      </w:r>
+      <w:proofErr w:type="spellEnd"/>
+      <w:r>
+        <w:rPr>
+          <w:color w:val="000000" w:themeColor="text1"/>
+        </w:rPr>
+        <w:t xml:space="preserve"> account voor Demo-Drop te maken.</w:t>
+      </w:r>
+    </w:p>
+    <w:p>
+      <w:pPr>
+        <w:rPr>
+          <w:b/>
+          <w:bCs/>
+          <w:color w:val="538135" w:themeColor="accent6" w:themeShade="BF"/>
+        </w:rPr>
+      </w:pPr>
+      <w:r>
+        <w:rPr>
+          <w:color w:val="000000" w:themeColor="text1"/>
+        </w:rPr>
+        <w:lastRenderedPageBreak/>
         <w:t xml:space="preserve">Wij mogen zelf bepalen welke infrastructuur we toepassen, </w:t>
       </w:r>
       <w:r>
@@ -2551,141 +2525,1829 @@
           <w:bCs/>
           <w:color w:val="000000" w:themeColor="text1"/>
         </w:rPr>
-        <w:t xml:space="preserve">Het </w:t>
-      </w:r>
-      <w:r>
-        <w:rPr>
-          <w:b/>
-          <w:bCs/>
-          <w:color w:val="000000" w:themeColor="text1"/>
-        </w:rPr>
-        <w:t xml:space="preserve">Novi </w:t>
-      </w:r>
-      <w:r>
-        <w:rPr>
-          <w:b/>
-          <w:bCs/>
-          <w:color w:val="000000" w:themeColor="text1"/>
-        </w:rPr>
-        <w:t>boordelingsteam moet in staat zijn de eindopdracht zelf te kunnen draaien. Dus hoe simpeler je dat maakt, hoe beter</w:t>
-      </w:r>
-    </w:p>
-    <w:p>
-      <w:pPr>
-        <w:rPr>
-          <w:color w:val="000000" w:themeColor="text1"/>
-        </w:rPr>
-      </w:pPr>
-      <w:r>
-        <w:rPr>
-          <w:color w:val="000000" w:themeColor="text1"/>
-        </w:rPr>
-        <w:t xml:space="preserve">Welke bestanden moeten omgezet kunnen worden? </w:t>
-      </w:r>
-      <w:r>
-        <w:rPr>
-          <w:b/>
-          <w:bCs/>
-          <w:color w:val="538135" w:themeColor="accent6" w:themeShade="BF"/>
-        </w:rPr>
-        <w:t>15:49</w:t>
-      </w:r>
-    </w:p>
-    <w:p>
-      <w:pPr>
-        <w:rPr>
-          <w:color w:val="000000" w:themeColor="text1"/>
-        </w:rPr>
-      </w:pPr>
-      <w:proofErr w:type="spellStart"/>
-      <w:r>
-        <w:rPr>
-          <w:color w:val="000000" w:themeColor="text1"/>
+        <w:t>Het Novi boordelingsteam moet in staat zijn de eindopdracht zelf te kunnen draaien. Dus hoe simpeler je dat maakt, hoe beter</w:t>
+      </w:r>
+      <w:r>
+        <w:rPr>
+          <w:b/>
+          <w:bCs/>
+          <w:color w:val="000000" w:themeColor="text1"/>
+        </w:rPr>
+        <w:t>.</w:t>
+      </w:r>
+      <w:bookmarkStart w:id="0" w:name="_Hlk21679431"/>
+    </w:p>
+    <w:p>
+      <w:pPr>
+        <w:rPr>
+          <w:b/>
+          <w:bCs/>
+          <w:color w:val="538135" w:themeColor="accent6" w:themeShade="BF"/>
+        </w:rPr>
+      </w:pPr>
+    </w:p>
+    <w:p>
+      <w:pPr>
+        <w:rPr>
+          <w:b/>
+          <w:bCs/>
+          <w:color w:val="538135" w:themeColor="accent6" w:themeShade="BF"/>
+        </w:rPr>
+      </w:pPr>
+      <w:r>
+        <w:rPr>
+          <w:b/>
+          <w:bCs/>
+          <w:color w:val="538135" w:themeColor="accent6" w:themeShade="BF"/>
+        </w:rPr>
+        <w:t>Welke bestanden moeten omgezet kunnen worden? 15:49</w:t>
+      </w:r>
+      <w:bookmarkEnd w:id="0"/>
+    </w:p>
+    <w:p>
+      <w:pPr>
+        <w:rPr>
+          <w:color w:val="000000" w:themeColor="text1"/>
+        </w:rPr>
+      </w:pPr>
+      <w:proofErr w:type="spellStart"/>
+      <w:r>
+        <w:rPr>
+          <w:color w:val="000000" w:themeColor="text1"/>
+        </w:rPr>
+        <w:t>Wav</w:t>
+      </w:r>
+      <w:proofErr w:type="spellEnd"/>
+      <w:r>
+        <w:rPr>
+          <w:color w:val="000000" w:themeColor="text1"/>
+        </w:rPr>
+        <w:t xml:space="preserve"> en </w:t>
+      </w:r>
+      <w:proofErr w:type="spellStart"/>
+      <w:r>
+        <w:rPr>
+          <w:color w:val="000000" w:themeColor="text1"/>
+        </w:rPr>
+        <w:t>ogg</w:t>
+      </w:r>
+      <w:proofErr w:type="spellEnd"/>
+      <w:r>
+        <w:rPr>
+          <w:color w:val="000000" w:themeColor="text1"/>
+        </w:rPr>
+        <w:t>. Wat je uiteindelijk wil is dat de persoon in de backoffice het in zijn webbrowser kan afspelen</w:t>
+      </w:r>
+    </w:p>
+    <w:p>
+      <w:pPr>
+        <w:rPr>
+          <w:b/>
+          <w:bCs/>
+          <w:color w:val="538135" w:themeColor="accent6" w:themeShade="BF"/>
+        </w:rPr>
+      </w:pPr>
+    </w:p>
+    <w:p>
+      <w:pPr>
+        <w:rPr>
+          <w:b/>
+          <w:bCs/>
+          <w:color w:val="538135" w:themeColor="accent6" w:themeShade="BF"/>
+        </w:rPr>
+      </w:pPr>
+      <w:r>
+        <w:rPr>
+          <w:b/>
+          <w:bCs/>
+          <w:color w:val="538135" w:themeColor="accent6" w:themeShade="BF"/>
+        </w:rPr>
+        <w:t>Hoe groot mag een bestandstype zijn? 16:32</w:t>
+      </w:r>
+    </w:p>
+    <w:p>
+      <w:pPr>
+        <w:rPr>
+          <w:color w:val="000000" w:themeColor="text1"/>
+        </w:rPr>
+      </w:pPr>
+      <w:r>
+        <w:rPr>
+          <w:color w:val="000000" w:themeColor="text1"/>
+        </w:rPr>
+        <w:t>Een (</w:t>
+      </w:r>
+      <w:proofErr w:type="spellStart"/>
+      <w:r>
+        <w:rPr>
+          <w:color w:val="000000" w:themeColor="text1"/>
+        </w:rPr>
+        <w:t>wav</w:t>
+      </w:r>
+      <w:proofErr w:type="spellEnd"/>
+      <w:r>
+        <w:rPr>
+          <w:color w:val="000000" w:themeColor="text1"/>
+        </w:rPr>
+        <w:t>) bestand kan 15 mb zijn. Dat is relatiefklein voor een ruw bestand. En het moet omgezet worden naar mp3. 128kbps.</w:t>
+      </w:r>
+    </w:p>
+    <w:p>
+      <w:pPr>
+        <w:rPr>
+          <w:color w:val="000000" w:themeColor="text1"/>
+        </w:rPr>
+      </w:pPr>
+    </w:p>
+    <w:p>
+      <w:pPr>
+        <w:rPr>
+          <w:b/>
+          <w:bCs/>
+          <w:color w:val="538135" w:themeColor="accent6" w:themeShade="BF"/>
+        </w:rPr>
+      </w:pPr>
+      <w:r>
+        <w:rPr>
+          <w:b/>
+          <w:bCs/>
+          <w:color w:val="538135" w:themeColor="accent6" w:themeShade="BF"/>
+        </w:rPr>
+        <w:t xml:space="preserve">Mag de site een single page pagina </w:t>
+      </w:r>
+      <w:r>
+        <w:rPr>
+          <w:b/>
+          <w:bCs/>
+          <w:color w:val="538135" w:themeColor="accent6" w:themeShade="BF"/>
+        </w:rPr>
+        <w:t>zijn</w:t>
+      </w:r>
+      <w:r>
+        <w:rPr>
+          <w:b/>
+          <w:bCs/>
+          <w:color w:val="538135" w:themeColor="accent6" w:themeShade="BF"/>
+        </w:rPr>
+        <w:t>? 18:00</w:t>
+      </w:r>
+    </w:p>
+    <w:p>
+      <w:pPr>
+        <w:rPr>
+          <w:color w:val="000000" w:themeColor="text1"/>
+        </w:rPr>
+      </w:pPr>
+      <w:r>
+        <w:rPr>
+          <w:color w:val="000000" w:themeColor="text1"/>
+        </w:rPr>
+        <w:t xml:space="preserve">-Ja hoe je dat invult mag je zelf weten. We hebben 1 eis en dat is dat het een </w:t>
+      </w:r>
+      <w:proofErr w:type="spellStart"/>
+      <w:r>
+        <w:rPr>
+          <w:color w:val="000000" w:themeColor="text1"/>
+        </w:rPr>
+        <w:t>responsive</w:t>
+      </w:r>
+      <w:proofErr w:type="spellEnd"/>
+      <w:r>
+        <w:rPr>
+          <w:color w:val="000000" w:themeColor="text1"/>
+        </w:rPr>
+        <w:t xml:space="preserve"> applicatie is. En het moet er mooi uit zien</w:t>
+      </w:r>
+    </w:p>
+    <w:p>
+      <w:pPr>
+        <w:rPr>
+          <w:color w:val="000000" w:themeColor="text1"/>
+        </w:rPr>
+      </w:pPr>
+    </w:p>
+    <w:p>
+      <w:pPr>
+        <w:rPr>
+          <w:b/>
+          <w:bCs/>
+          <w:color w:val="538135" w:themeColor="accent6" w:themeShade="BF"/>
+        </w:rPr>
+      </w:pPr>
+      <w:r>
+        <w:rPr>
+          <w:b/>
+          <w:bCs/>
+          <w:color w:val="538135" w:themeColor="accent6" w:themeShade="BF"/>
+        </w:rPr>
+        <w:t xml:space="preserve">Over de huisstijl: </w:t>
+      </w:r>
+      <w:r>
+        <w:rPr>
+          <w:b/>
+          <w:bCs/>
+          <w:color w:val="538135" w:themeColor="accent6" w:themeShade="BF"/>
+        </w:rPr>
+        <w:t>Waar kunnen wij beeldmateriaal vandaan halen</w:t>
+      </w:r>
+      <w:r>
+        <w:rPr>
+          <w:b/>
+          <w:bCs/>
+          <w:color w:val="538135" w:themeColor="accent6" w:themeShade="BF"/>
+        </w:rPr>
+        <w:t>? 18:47</w:t>
+      </w:r>
+    </w:p>
+    <w:p>
+      <w:pPr>
+        <w:rPr>
+          <w:color w:val="000000" w:themeColor="text1"/>
+        </w:rPr>
+      </w:pPr>
+      <w:r>
+        <w:rPr>
+          <w:color w:val="000000" w:themeColor="text1"/>
+        </w:rPr>
+        <w:t>De opdr</w:t>
+      </w:r>
+      <w:r>
+        <w:rPr>
+          <w:color w:val="000000" w:themeColor="text1"/>
+        </w:rPr>
+        <w:t>a</w:t>
+      </w:r>
+      <w:r>
+        <w:rPr>
+          <w:color w:val="000000" w:themeColor="text1"/>
+        </w:rPr>
+        <w:t>cht is om h</w:t>
+      </w:r>
+      <w:r>
+        <w:rPr>
+          <w:color w:val="000000" w:themeColor="text1"/>
+        </w:rPr>
+        <w:t>e</w:t>
+      </w:r>
+      <w:r>
+        <w:rPr>
+          <w:color w:val="000000" w:themeColor="text1"/>
+        </w:rPr>
+        <w:t xml:space="preserve">t in de lijn van de huidige site van Don </w:t>
+      </w:r>
+      <w:proofErr w:type="spellStart"/>
+      <w:r>
+        <w:rPr>
+          <w:color w:val="000000" w:themeColor="text1"/>
+        </w:rPr>
+        <w:t>D</w:t>
+      </w:r>
+      <w:r>
+        <w:rPr>
+          <w:color w:val="000000" w:themeColor="text1"/>
+        </w:rPr>
+        <w:t>i</w:t>
+      </w:r>
+      <w:r>
+        <w:rPr>
+          <w:color w:val="000000" w:themeColor="text1"/>
+        </w:rPr>
+        <w:t>a</w:t>
+      </w:r>
+      <w:r>
+        <w:rPr>
+          <w:color w:val="000000" w:themeColor="text1"/>
+        </w:rPr>
+        <w:t>blo</w:t>
+      </w:r>
+      <w:proofErr w:type="spellEnd"/>
+      <w:r>
+        <w:rPr>
+          <w:color w:val="000000" w:themeColor="text1"/>
+        </w:rPr>
+        <w:t xml:space="preserve"> maken</w:t>
+      </w:r>
+      <w:r>
+        <w:rPr>
+          <w:color w:val="000000" w:themeColor="text1"/>
+        </w:rPr>
+        <w:t xml:space="preserve">. Je mag alles van zijn website afnemen. *Alert, de site </w:t>
+      </w:r>
+      <w:proofErr w:type="spellStart"/>
+      <w:r>
+        <w:rPr>
+          <w:color w:val="000000" w:themeColor="text1"/>
+        </w:rPr>
+        <w:t>updated</w:t>
+      </w:r>
+      <w:proofErr w:type="spellEnd"/>
+      <w:r>
+        <w:rPr>
+          <w:color w:val="000000" w:themeColor="text1"/>
+        </w:rPr>
+        <w:t xml:space="preserve"> wel eens</w:t>
+      </w:r>
+    </w:p>
+    <w:p>
+      <w:pPr>
+        <w:rPr>
+          <w:color w:val="000000" w:themeColor="text1"/>
+        </w:rPr>
+      </w:pPr>
+    </w:p>
+    <w:p>
+      <w:pPr>
+        <w:rPr>
+          <w:b/>
+          <w:bCs/>
+          <w:color w:val="538135" w:themeColor="accent6" w:themeShade="BF"/>
+        </w:rPr>
+      </w:pPr>
+      <w:r>
+        <w:rPr>
+          <w:b/>
+          <w:bCs/>
+          <w:color w:val="538135" w:themeColor="accent6" w:themeShade="BF"/>
+        </w:rPr>
+        <w:t>Moet er een akkoord worden ondertekend door de producer</w:t>
+      </w:r>
+      <w:r>
+        <w:rPr>
+          <w:b/>
+          <w:bCs/>
+          <w:color w:val="538135" w:themeColor="accent6" w:themeShade="BF"/>
+        </w:rPr>
+        <w:t xml:space="preserve"> voor bijvoorbeeld eigendomsrechten? 19:48</w:t>
+      </w:r>
+    </w:p>
+    <w:p>
+      <w:pPr>
+        <w:rPr>
+          <w:color w:val="000000" w:themeColor="text1"/>
+        </w:rPr>
+      </w:pPr>
+      <w:r>
+        <w:rPr>
+          <w:color w:val="000000" w:themeColor="text1"/>
+        </w:rPr>
+        <w:t xml:space="preserve">Don </w:t>
+      </w:r>
+      <w:proofErr w:type="spellStart"/>
+      <w:r>
+        <w:rPr>
+          <w:color w:val="000000" w:themeColor="text1"/>
+        </w:rPr>
+        <w:t>Diablo</w:t>
+      </w:r>
+      <w:proofErr w:type="spellEnd"/>
+      <w:r>
+        <w:rPr>
+          <w:color w:val="000000" w:themeColor="text1"/>
+        </w:rPr>
+        <w:t xml:space="preserve"> heeft algemene </w:t>
+      </w:r>
+      <w:proofErr w:type="spellStart"/>
+      <w:r>
+        <w:rPr>
+          <w:color w:val="000000" w:themeColor="text1"/>
+        </w:rPr>
+        <w:t>voorwaaren</w:t>
+      </w:r>
+      <w:proofErr w:type="spellEnd"/>
+      <w:r>
+        <w:rPr>
+          <w:color w:val="000000" w:themeColor="text1"/>
+        </w:rPr>
+        <w:t xml:space="preserve">. En mijn voorstel is dat </w:t>
+      </w:r>
+      <w:r>
+        <w:rPr>
+          <w:color w:val="000000" w:themeColor="text1"/>
+        </w:rPr>
+        <w:t xml:space="preserve">op </w:t>
+      </w:r>
+      <w:proofErr w:type="spellStart"/>
+      <w:r>
+        <w:rPr>
+          <w:color w:val="000000" w:themeColor="text1"/>
+        </w:rPr>
+        <w:t>het</w:t>
+      </w:r>
+      <w:proofErr w:type="spellEnd"/>
+      <w:r>
+        <w:rPr>
+          <w:color w:val="000000" w:themeColor="text1"/>
+        </w:rPr>
+        <w:t xml:space="preserve"> moment dat iemand een account</w:t>
+      </w:r>
+      <w:r>
+        <w:rPr>
+          <w:color w:val="000000" w:themeColor="text1"/>
+        </w:rPr>
+        <w:t xml:space="preserve"> aanmaakt er een vinkje gezet kan worden met “Ik ga akkoord” met de algemene voorwaarden, </w:t>
+      </w:r>
+      <w:r>
+        <w:rPr>
+          <w:color w:val="000000" w:themeColor="text1"/>
+        </w:rPr>
+        <w:t>en</w:t>
+      </w:r>
+      <w:r>
+        <w:rPr>
+          <w:color w:val="000000" w:themeColor="text1"/>
+        </w:rPr>
+        <w:t xml:space="preserve"> een linkje naar dat document. Dat document bestaat nu nog niet maar kan vervangen worden met </w:t>
+      </w:r>
+      <w:r>
+        <w:rPr>
+          <w:color w:val="000000" w:themeColor="text1"/>
+        </w:rPr>
+        <w:t xml:space="preserve">een </w:t>
+      </w:r>
+      <w:proofErr w:type="spellStart"/>
+      <w:r>
+        <w:rPr>
+          <w:color w:val="000000" w:themeColor="text1"/>
+        </w:rPr>
+        <w:t>Lorem</w:t>
+      </w:r>
+      <w:proofErr w:type="spellEnd"/>
+      <w:r>
+        <w:rPr>
+          <w:color w:val="000000" w:themeColor="text1"/>
+        </w:rPr>
+        <w:t xml:space="preserve"> </w:t>
+      </w:r>
+      <w:proofErr w:type="spellStart"/>
+      <w:r>
+        <w:rPr>
+          <w:color w:val="000000" w:themeColor="text1"/>
+        </w:rPr>
+        <w:t>Ipsum</w:t>
+      </w:r>
+      <w:proofErr w:type="spellEnd"/>
+      <w:r>
+        <w:rPr>
+          <w:color w:val="000000" w:themeColor="text1"/>
+        </w:rPr>
+        <w:t>(pdf)</w:t>
+      </w:r>
+    </w:p>
+    <w:p>
+      <w:pPr>
+        <w:rPr>
+          <w:color w:val="000000" w:themeColor="text1"/>
+        </w:rPr>
+      </w:pPr>
+    </w:p>
+    <w:p>
+      <w:pPr>
+        <w:rPr>
+          <w:b/>
+          <w:bCs/>
+          <w:color w:val="538135" w:themeColor="accent6" w:themeShade="BF"/>
+        </w:rPr>
+      </w:pPr>
+      <w:r>
+        <w:rPr>
+          <w:b/>
+          <w:bCs/>
+          <w:color w:val="538135" w:themeColor="accent6" w:themeShade="BF"/>
+        </w:rPr>
+        <w:t>Welke browsers moeten worden ondersteund?</w:t>
+      </w:r>
+      <w:r>
+        <w:rPr>
+          <w:b/>
+          <w:bCs/>
+          <w:color w:val="538135" w:themeColor="accent6" w:themeShade="BF"/>
+        </w:rPr>
+        <w:t xml:space="preserve"> 21:16</w:t>
+      </w:r>
+    </w:p>
+    <w:p>
+      <w:pPr>
+        <w:rPr>
+          <w:color w:val="000000" w:themeColor="text1"/>
+        </w:rPr>
+      </w:pPr>
+      <w:r>
+        <w:rPr>
+          <w:color w:val="000000" w:themeColor="text1"/>
+        </w:rPr>
+        <w:t xml:space="preserve">Hij moet </w:t>
+      </w:r>
+      <w:proofErr w:type="spellStart"/>
+      <w:r>
+        <w:rPr>
+          <w:color w:val="000000" w:themeColor="text1"/>
+        </w:rPr>
+        <w:t>r</w:t>
+      </w:r>
+      <w:r>
+        <w:rPr>
+          <w:color w:val="000000" w:themeColor="text1"/>
+        </w:rPr>
+        <w:t>esponsive</w:t>
+      </w:r>
+      <w:proofErr w:type="spellEnd"/>
+      <w:r>
+        <w:rPr>
+          <w:color w:val="000000" w:themeColor="text1"/>
+        </w:rPr>
+        <w:t xml:space="preserve"> </w:t>
+      </w:r>
+      <w:r>
+        <w:rPr>
+          <w:color w:val="000000" w:themeColor="text1"/>
+        </w:rPr>
+        <w:t xml:space="preserve">zijn </w:t>
+      </w:r>
+      <w:r>
+        <w:rPr>
+          <w:color w:val="000000" w:themeColor="text1"/>
+        </w:rPr>
+        <w:t>op de</w:t>
+      </w:r>
+      <w:r>
+        <w:rPr>
+          <w:color w:val="000000" w:themeColor="text1"/>
+        </w:rPr>
+        <w:t xml:space="preserve"> moderne</w:t>
+      </w:r>
+      <w:r>
+        <w:rPr>
+          <w:color w:val="000000" w:themeColor="text1"/>
+        </w:rPr>
+        <w:t xml:space="preserve"> browsers</w:t>
+      </w:r>
+      <w:r>
+        <w:rPr>
+          <w:color w:val="000000" w:themeColor="text1"/>
+        </w:rPr>
+        <w:t>:</w:t>
+      </w:r>
+      <w:r>
+        <w:rPr>
+          <w:color w:val="000000" w:themeColor="text1"/>
+        </w:rPr>
+        <w:t xml:space="preserve"> Chrome en </w:t>
+      </w:r>
+      <w:proofErr w:type="spellStart"/>
+      <w:r>
+        <w:rPr>
+          <w:color w:val="000000" w:themeColor="text1"/>
+        </w:rPr>
+        <w:t>FireFox</w:t>
+      </w:r>
+      <w:proofErr w:type="spellEnd"/>
+      <w:r>
+        <w:rPr>
+          <w:color w:val="000000" w:themeColor="text1"/>
+        </w:rPr>
+        <w:t>.</w:t>
+      </w:r>
+    </w:p>
+    <w:p>
+      <w:pPr>
+        <w:rPr>
+          <w:color w:val="000000" w:themeColor="text1"/>
+        </w:rPr>
+      </w:pPr>
+    </w:p>
+    <w:p>
+      <w:pPr>
+        <w:rPr>
+          <w:b/>
+          <w:bCs/>
+          <w:color w:val="538135" w:themeColor="accent6" w:themeShade="BF"/>
+        </w:rPr>
+      </w:pPr>
+      <w:r>
+        <w:rPr>
+          <w:b/>
+          <w:bCs/>
+          <w:color w:val="538135" w:themeColor="accent6" w:themeShade="BF"/>
+        </w:rPr>
+        <w:t>Kan een producer bestanden intrekken of verwijderen</w:t>
+      </w:r>
+      <w:r>
+        <w:rPr>
+          <w:b/>
+          <w:bCs/>
+          <w:color w:val="538135" w:themeColor="accent6" w:themeShade="BF"/>
+        </w:rPr>
+        <w:t>?</w:t>
+      </w:r>
+      <w:r>
+        <w:rPr>
+          <w:b/>
+          <w:bCs/>
+          <w:color w:val="538135" w:themeColor="accent6" w:themeShade="BF"/>
+        </w:rPr>
+        <w:t xml:space="preserve"> 22:06</w:t>
+      </w:r>
+    </w:p>
+    <w:p>
+      <w:pPr>
+        <w:rPr>
+          <w:color w:val="000000" w:themeColor="text1"/>
+        </w:rPr>
+      </w:pPr>
+      <w:r>
+        <w:rPr>
+          <w:color w:val="000000" w:themeColor="text1"/>
+        </w:rPr>
+        <w:t xml:space="preserve">Op het moment dat een medewerker nog niet is begonnen met </w:t>
+      </w:r>
+      <w:r>
+        <w:rPr>
+          <w:color w:val="000000" w:themeColor="text1"/>
+        </w:rPr>
+        <w:t xml:space="preserve">het </w:t>
+      </w:r>
+      <w:r>
+        <w:rPr>
+          <w:color w:val="000000" w:themeColor="text1"/>
+        </w:rPr>
+        <w:t>beha</w:t>
+      </w:r>
+      <w:r>
+        <w:rPr>
+          <w:color w:val="000000" w:themeColor="text1"/>
+        </w:rPr>
+        <w:t>ndelen</w:t>
+      </w:r>
+      <w:r>
+        <w:rPr>
+          <w:color w:val="000000" w:themeColor="text1"/>
+        </w:rPr>
+        <w:t xml:space="preserve"> van een sample, dan kan een producer hem terugtrekken</w:t>
+      </w:r>
+      <w:r>
+        <w:rPr>
+          <w:color w:val="000000" w:themeColor="text1"/>
+        </w:rPr>
+        <w:t>.</w:t>
+      </w:r>
+    </w:p>
+    <w:p>
+      <w:pPr>
+        <w:rPr>
+          <w:color w:val="000000" w:themeColor="text1"/>
+        </w:rPr>
+      </w:pPr>
+      <w:r>
+        <w:rPr>
+          <w:color w:val="000000" w:themeColor="text1"/>
+        </w:rPr>
+        <w:t>Op het moment de eerste handeling is verricht</w:t>
+      </w:r>
+      <w:r>
+        <w:rPr>
+          <w:color w:val="000000" w:themeColor="text1"/>
+        </w:rPr>
+        <w:t xml:space="preserve"> vervalt </w:t>
+      </w:r>
+      <w:r>
+        <w:rPr>
+          <w:color w:val="000000" w:themeColor="text1"/>
+        </w:rPr>
+        <w:t>zijn mogelijkheid tot verwijdering</w:t>
+      </w:r>
+      <w:r>
+        <w:rPr>
+          <w:color w:val="000000" w:themeColor="text1"/>
+        </w:rPr>
+        <w:t>.</w:t>
+      </w:r>
+    </w:p>
+    <w:p>
+      <w:pPr>
+        <w:rPr>
+          <w:color w:val="000000" w:themeColor="text1"/>
+        </w:rPr>
+      </w:pPr>
+      <w:r>
+        <w:rPr>
+          <w:color w:val="000000" w:themeColor="text1"/>
+        </w:rPr>
+        <w:t xml:space="preserve">Dan kan alleen nog </w:t>
+      </w:r>
+      <w:r>
+        <w:rPr>
+          <w:color w:val="000000" w:themeColor="text1"/>
+        </w:rPr>
+        <w:t>de</w:t>
+      </w:r>
+      <w:r>
+        <w:rPr>
+          <w:color w:val="000000" w:themeColor="text1"/>
+        </w:rPr>
+        <w:t xml:space="preserve"> </w:t>
+      </w:r>
+      <w:proofErr w:type="spellStart"/>
+      <w:r>
+        <w:rPr>
+          <w:color w:val="000000" w:themeColor="text1"/>
+        </w:rPr>
+        <w:t>admin</w:t>
+      </w:r>
+      <w:proofErr w:type="spellEnd"/>
+      <w:r>
+        <w:rPr>
+          <w:color w:val="000000" w:themeColor="text1"/>
+        </w:rPr>
+        <w:t xml:space="preserve"> zeggen “Ik gooi dit weg”</w:t>
+      </w:r>
+      <w:r>
+        <w:rPr>
+          <w:color w:val="000000" w:themeColor="text1"/>
+        </w:rPr>
+        <w:t>.</w:t>
+      </w:r>
+    </w:p>
+    <w:p>
+      <w:pPr>
+        <w:rPr>
+          <w:b/>
+          <w:bCs/>
+          <w:color w:val="538135" w:themeColor="accent6" w:themeShade="BF"/>
+        </w:rPr>
+      </w:pPr>
+      <w:r>
+        <w:rPr>
+          <w:b/>
+          <w:bCs/>
+          <w:color w:val="538135" w:themeColor="accent6" w:themeShade="BF"/>
         </w:rPr>
         <w:lastRenderedPageBreak/>
-        <w:t>Wav</w:t>
-      </w:r>
-      <w:proofErr w:type="spellEnd"/>
-      <w:r>
-        <w:rPr>
-          <w:color w:val="000000" w:themeColor="text1"/>
-        </w:rPr>
-        <w:t xml:space="preserve"> en </w:t>
-      </w:r>
-      <w:proofErr w:type="spellStart"/>
-      <w:r>
-        <w:rPr>
-          <w:color w:val="000000" w:themeColor="text1"/>
-        </w:rPr>
-        <w:t>ogg</w:t>
-      </w:r>
-      <w:proofErr w:type="spellEnd"/>
-      <w:r>
-        <w:rPr>
-          <w:color w:val="000000" w:themeColor="text1"/>
-        </w:rPr>
-        <w:t>. Wat je uiteindelijk wil is dat de persoon in de backoffice het in zijn webbrowser kan afspelen.</w:t>
-      </w:r>
-    </w:p>
-    <w:p>
-      <w:pPr>
-        <w:rPr>
-          <w:color w:val="000000" w:themeColor="text1"/>
-        </w:rPr>
-      </w:pPr>
-    </w:p>
-    <w:p>
-      <w:pPr>
-        <w:rPr>
-          <w:color w:val="000000" w:themeColor="text1"/>
-        </w:rPr>
-      </w:pPr>
-      <w:r>
-        <w:rPr>
-          <w:color w:val="000000" w:themeColor="text1"/>
-        </w:rPr>
-        <w:t xml:space="preserve">Hoe groot mag een bestandstype zijn? </w:t>
-      </w:r>
-      <w:r>
-        <w:rPr>
-          <w:b/>
-          <w:bCs/>
-          <w:color w:val="538135" w:themeColor="accent6" w:themeShade="BF"/>
-        </w:rPr>
-        <w:t>16:32</w:t>
-      </w:r>
-    </w:p>
-    <w:p>
-      <w:pPr>
-        <w:rPr>
-          <w:color w:val="000000" w:themeColor="text1"/>
-        </w:rPr>
-      </w:pPr>
-      <w:r>
-        <w:rPr>
-          <w:color w:val="000000" w:themeColor="text1"/>
-        </w:rPr>
-        <w:t>Een (</w:t>
-      </w:r>
-      <w:proofErr w:type="spellStart"/>
-      <w:r>
-        <w:rPr>
-          <w:color w:val="000000" w:themeColor="text1"/>
-        </w:rPr>
-        <w:t>wav</w:t>
-      </w:r>
-      <w:proofErr w:type="spellEnd"/>
-      <w:r>
-        <w:rPr>
-          <w:color w:val="000000" w:themeColor="text1"/>
-        </w:rPr>
-        <w:t>) bestand kan 15 mb zijn. Dat is relatiefklein voor een ruw bestand. En het moet omgezet worden naar mp3. 128kbps.</w:t>
-      </w:r>
-      <w:bookmarkStart w:id="0" w:name="_GoBack"/>
-      <w:bookmarkEnd w:id="0"/>
-    </w:p>
-    <w:p>
-      <w:pPr>
+        <w:t xml:space="preserve">Het aantal </w:t>
+      </w:r>
+      <w:r>
+        <w:rPr>
+          <w:b/>
+          <w:bCs/>
+          <w:color w:val="538135" w:themeColor="accent6" w:themeShade="BF"/>
+        </w:rPr>
+        <w:t xml:space="preserve">samples van een producer, </w:t>
+      </w:r>
+      <w:r>
+        <w:rPr>
+          <w:b/>
+          <w:bCs/>
+          <w:color w:val="538135" w:themeColor="accent6" w:themeShade="BF"/>
+        </w:rPr>
+        <w:t>kan dat een probleem vormen?</w:t>
+      </w:r>
+      <w:r>
+        <w:rPr>
+          <w:b/>
+          <w:bCs/>
+          <w:color w:val="538135" w:themeColor="accent6" w:themeShade="BF"/>
+        </w:rPr>
+        <w:t xml:space="preserve"> 22:50</w:t>
+      </w:r>
+    </w:p>
+    <w:p>
+      <w:pPr>
+        <w:rPr>
+          <w:color w:val="833C0B" w:themeColor="accent2" w:themeShade="80"/>
+        </w:rPr>
+      </w:pPr>
+      <w:r>
+        <w:rPr>
+          <w:color w:val="000000" w:themeColor="text1"/>
+        </w:rPr>
+        <w:t>Vanuit een defensie</w:t>
+      </w:r>
+      <w:r>
+        <w:rPr>
+          <w:color w:val="000000" w:themeColor="text1"/>
+        </w:rPr>
+        <w:t>v</w:t>
+      </w:r>
+      <w:r>
+        <w:rPr>
+          <w:color w:val="000000" w:themeColor="text1"/>
+        </w:rPr>
+        <w:t>e</w:t>
+      </w:r>
+      <w:r>
+        <w:rPr>
+          <w:color w:val="000000" w:themeColor="text1"/>
+        </w:rPr>
+        <w:t xml:space="preserve"> gedachte </w:t>
+      </w:r>
+      <w:r>
+        <w:rPr>
+          <w:color w:val="000000" w:themeColor="text1"/>
+        </w:rPr>
+        <w:t xml:space="preserve">zou ik </w:t>
+      </w:r>
+      <w:r>
+        <w:rPr>
+          <w:color w:val="000000" w:themeColor="text1"/>
+        </w:rPr>
+        <w:t>zeggen, niet meer dan 10 samples</w:t>
+      </w:r>
+      <w:r>
+        <w:rPr>
+          <w:color w:val="000000" w:themeColor="text1"/>
+        </w:rPr>
+        <w:t xml:space="preserve"> per </w:t>
+      </w:r>
+      <w:r>
+        <w:rPr>
+          <w:color w:val="000000" w:themeColor="text1"/>
+        </w:rPr>
+        <w:t>account</w:t>
+      </w:r>
+      <w:r>
+        <w:rPr>
+          <w:color w:val="000000" w:themeColor="text1"/>
+        </w:rPr>
+        <w:t>. Op het m</w:t>
+      </w:r>
+      <w:r>
+        <w:rPr>
+          <w:color w:val="000000" w:themeColor="text1"/>
+        </w:rPr>
+        <w:t>o</w:t>
+      </w:r>
+      <w:r>
+        <w:rPr>
+          <w:color w:val="000000" w:themeColor="text1"/>
+        </w:rPr>
+        <w:t>ment dat er twee we</w:t>
+      </w:r>
+      <w:r>
+        <w:rPr>
+          <w:color w:val="000000" w:themeColor="text1"/>
+        </w:rPr>
+        <w:t>g</w:t>
+      </w:r>
+      <w:r>
+        <w:rPr>
+          <w:color w:val="000000" w:themeColor="text1"/>
+        </w:rPr>
+        <w:t xml:space="preserve"> zijn, kan hij weer twee uploaden</w:t>
+      </w:r>
+      <w:r>
+        <w:rPr>
+          <w:color w:val="000000" w:themeColor="text1"/>
+        </w:rPr>
+        <w:t>.</w:t>
+      </w:r>
+      <w:r>
+        <w:rPr>
+          <w:color w:val="000000" w:themeColor="text1"/>
+        </w:rPr>
+        <w:t xml:space="preserve"> </w:t>
+      </w:r>
+      <w:r>
+        <w:rPr>
+          <w:color w:val="833C0B" w:themeColor="accent2" w:themeShade="80"/>
+        </w:rPr>
+        <w:t>(Ik neem aan</w:t>
+      </w:r>
+      <w:r>
+        <w:rPr>
+          <w:color w:val="833C0B" w:themeColor="accent2" w:themeShade="80"/>
+        </w:rPr>
+        <w:t>:</w:t>
+      </w:r>
+      <w:r>
+        <w:rPr>
+          <w:color w:val="833C0B" w:themeColor="accent2" w:themeShade="80"/>
+        </w:rPr>
+        <w:t xml:space="preserve"> </w:t>
+      </w:r>
+      <w:r>
+        <w:rPr>
+          <w:color w:val="833C0B" w:themeColor="accent2" w:themeShade="80"/>
+        </w:rPr>
+        <w:t xml:space="preserve">door de producer, </w:t>
+      </w:r>
+      <w:r>
+        <w:rPr>
+          <w:color w:val="833C0B" w:themeColor="accent2" w:themeShade="80"/>
+        </w:rPr>
+        <w:t>handmatig verwijder</w:t>
+      </w:r>
+      <w:r>
+        <w:rPr>
+          <w:color w:val="833C0B" w:themeColor="accent2" w:themeShade="80"/>
+        </w:rPr>
+        <w:t>-</w:t>
+      </w:r>
+      <w:r>
+        <w:rPr>
+          <w:color w:val="833C0B" w:themeColor="accent2" w:themeShade="80"/>
+        </w:rPr>
+        <w:t xml:space="preserve">baar </w:t>
+      </w:r>
+      <w:r>
+        <w:rPr>
+          <w:color w:val="833C0B" w:themeColor="accent2" w:themeShade="80"/>
+        </w:rPr>
+        <w:t xml:space="preserve">na afhandeling bij de backoffice </w:t>
+      </w:r>
+      <w:r>
+        <w:rPr>
+          <w:color w:val="833C0B" w:themeColor="accent2" w:themeShade="80"/>
+        </w:rPr>
+        <w:t xml:space="preserve">omdat er nog </w:t>
+      </w:r>
+      <w:r>
+        <w:rPr>
+          <w:color w:val="833C0B" w:themeColor="accent2" w:themeShade="80"/>
+        </w:rPr>
+        <w:t>commentaar</w:t>
+      </w:r>
+      <w:r>
+        <w:rPr>
+          <w:color w:val="833C0B" w:themeColor="accent2" w:themeShade="80"/>
+        </w:rPr>
+        <w:t xml:space="preserve"> onder </w:t>
+      </w:r>
+      <w:r>
+        <w:rPr>
+          <w:color w:val="833C0B" w:themeColor="accent2" w:themeShade="80"/>
+        </w:rPr>
+        <w:t xml:space="preserve">de samples komt te </w:t>
+      </w:r>
+      <w:r>
+        <w:rPr>
+          <w:color w:val="833C0B" w:themeColor="accent2" w:themeShade="80"/>
+        </w:rPr>
+        <w:t>staan.</w:t>
+      </w:r>
+      <w:r>
+        <w:rPr>
+          <w:color w:val="833C0B" w:themeColor="accent2" w:themeShade="80"/>
+        </w:rPr>
+        <w:t>)</w:t>
+      </w:r>
+    </w:p>
+    <w:p>
+      <w:pPr>
+        <w:rPr>
+          <w:color w:val="833C0B" w:themeColor="accent2" w:themeShade="80"/>
+        </w:rPr>
+      </w:pPr>
+    </w:p>
+    <w:p>
+      <w:pPr>
+        <w:rPr>
+          <w:b/>
+          <w:bCs/>
+          <w:color w:val="538135" w:themeColor="accent6" w:themeShade="BF"/>
+        </w:rPr>
+      </w:pPr>
+      <w:r>
+        <w:rPr>
+          <w:b/>
+          <w:bCs/>
+          <w:color w:val="538135" w:themeColor="accent6" w:themeShade="BF"/>
+        </w:rPr>
+        <w:t>Hoelang mag een mp3 maximaal duren 23:25</w:t>
+      </w:r>
+    </w:p>
+    <w:p>
+      <w:pPr>
+        <w:rPr>
+          <w:color w:val="000000" w:themeColor="text1"/>
+        </w:rPr>
+      </w:pPr>
+      <w:r>
+        <w:rPr>
+          <w:color w:val="000000" w:themeColor="text1"/>
+        </w:rPr>
+        <w:t>Tot maximaal 15mb. De lengte doet er niet toe, alleen de omvang</w:t>
+      </w:r>
+      <w:r>
+        <w:rPr>
+          <w:color w:val="000000" w:themeColor="text1"/>
+        </w:rPr>
+        <w:t xml:space="preserve"> is </w:t>
+      </w:r>
+      <w:r>
+        <w:rPr>
+          <w:color w:val="000000" w:themeColor="text1"/>
+        </w:rPr>
+        <w:t>alleen limiterend</w:t>
+      </w:r>
+      <w:r>
+        <w:rPr>
+          <w:color w:val="000000" w:themeColor="text1"/>
+        </w:rPr>
+        <w:t>.</w:t>
+      </w:r>
+    </w:p>
+    <w:p>
+      <w:pPr>
+        <w:rPr>
+          <w:color w:val="000000" w:themeColor="text1"/>
+        </w:rPr>
+      </w:pPr>
+    </w:p>
+    <w:p>
+      <w:pPr>
+        <w:rPr>
+          <w:b/>
+          <w:bCs/>
+          <w:color w:val="538135" w:themeColor="accent6" w:themeShade="BF"/>
+        </w:rPr>
+      </w:pPr>
+      <w:r>
+        <w:rPr>
+          <w:b/>
+          <w:bCs/>
+          <w:color w:val="538135" w:themeColor="accent6" w:themeShade="BF"/>
+        </w:rPr>
+        <w:t>Zijn er verplichte velden om in te vullen in de aanmeldingsformulier? 24:12</w:t>
+      </w:r>
+    </w:p>
+    <w:p>
+      <w:pPr>
+        <w:rPr>
+          <w:color w:val="000000" w:themeColor="text1"/>
+        </w:rPr>
+      </w:pPr>
+      <w:r>
+        <w:rPr>
+          <w:color w:val="000000" w:themeColor="text1"/>
+        </w:rPr>
+        <w:t>Gebruikersnaam wachtwoord en email. Daarnaast kun je extra data vragen. Dit is optioneel: Profielfoto, bio, leeftijd, geslacht</w:t>
+      </w:r>
+    </w:p>
+    <w:p>
+      <w:pPr>
+        <w:rPr>
+          <w:b/>
+          <w:bCs/>
+          <w:color w:val="538135" w:themeColor="accent6" w:themeShade="BF"/>
+        </w:rPr>
+      </w:pPr>
+      <w:r>
+        <w:rPr>
+          <w:b/>
+          <w:bCs/>
+          <w:color w:val="538135" w:themeColor="accent6" w:themeShade="BF"/>
+        </w:rPr>
+        <w:t>Moet er een alert over</w:t>
+      </w:r>
+      <w:r>
+        <w:rPr>
+          <w:b/>
+          <w:bCs/>
+          <w:color w:val="538135" w:themeColor="accent6" w:themeShade="BF"/>
+        </w:rPr>
+        <w:t xml:space="preserve"> gebruik van</w:t>
+      </w:r>
+      <w:r>
+        <w:rPr>
+          <w:b/>
+          <w:bCs/>
+          <w:color w:val="538135" w:themeColor="accent6" w:themeShade="BF"/>
+        </w:rPr>
+        <w:t xml:space="preserve"> </w:t>
+      </w:r>
+      <w:proofErr w:type="spellStart"/>
+      <w:r>
+        <w:rPr>
+          <w:b/>
+          <w:bCs/>
+          <w:color w:val="538135" w:themeColor="accent6" w:themeShade="BF"/>
+        </w:rPr>
+        <w:t>coockies</w:t>
+      </w:r>
+      <w:proofErr w:type="spellEnd"/>
+      <w:r>
+        <w:rPr>
+          <w:b/>
+          <w:bCs/>
+          <w:color w:val="538135" w:themeColor="accent6" w:themeShade="BF"/>
+        </w:rPr>
+        <w:t xml:space="preserve"> </w:t>
+      </w:r>
+      <w:r>
+        <w:rPr>
+          <w:b/>
+          <w:bCs/>
+          <w:color w:val="538135" w:themeColor="accent6" w:themeShade="BF"/>
+        </w:rPr>
+        <w:t xml:space="preserve">op </w:t>
+      </w:r>
+      <w:r>
+        <w:rPr>
+          <w:b/>
+          <w:bCs/>
+          <w:color w:val="538135" w:themeColor="accent6" w:themeShade="BF"/>
+        </w:rPr>
+        <w:t>de site komen</w:t>
+      </w:r>
+      <w:r>
+        <w:rPr>
+          <w:b/>
+          <w:bCs/>
+          <w:color w:val="538135" w:themeColor="accent6" w:themeShade="BF"/>
+        </w:rPr>
+        <w:t>? 25:48</w:t>
+      </w:r>
+    </w:p>
+    <w:p>
+      <w:pPr>
+        <w:rPr>
+          <w:color w:val="000000" w:themeColor="text1"/>
+        </w:rPr>
+      </w:pPr>
+      <w:r>
+        <w:rPr>
+          <w:color w:val="000000" w:themeColor="text1"/>
+        </w:rPr>
+        <w:t xml:space="preserve">Nee. </w:t>
+      </w:r>
+      <w:r>
+        <w:rPr>
+          <w:color w:val="000000" w:themeColor="text1"/>
+        </w:rPr>
+        <w:t xml:space="preserve">Alleen als wij cookies gebruiken die </w:t>
+      </w:r>
+      <w:r>
+        <w:rPr>
+          <w:color w:val="000000" w:themeColor="text1"/>
+          <w:u w:val="single"/>
+        </w:rPr>
+        <w:t>geen</w:t>
+      </w:r>
+      <w:r>
+        <w:rPr>
+          <w:color w:val="000000" w:themeColor="text1"/>
+        </w:rPr>
+        <w:t xml:space="preserve"> bijdragen leveren aan het functioneren van de site</w:t>
+      </w:r>
+      <w:r>
+        <w:rPr>
+          <w:color w:val="000000" w:themeColor="text1"/>
+        </w:rPr>
+        <w:t xml:space="preserve">. Zoals </w:t>
+      </w:r>
+      <w:proofErr w:type="spellStart"/>
+      <w:r>
+        <w:rPr>
+          <w:color w:val="000000" w:themeColor="text1"/>
+        </w:rPr>
+        <w:t>coockies</w:t>
+      </w:r>
+      <w:proofErr w:type="spellEnd"/>
+      <w:r>
+        <w:rPr>
+          <w:color w:val="000000" w:themeColor="text1"/>
+        </w:rPr>
+        <w:t xml:space="preserve"> voor </w:t>
+      </w:r>
+      <w:r>
+        <w:rPr>
+          <w:color w:val="000000" w:themeColor="text1"/>
+        </w:rPr>
+        <w:t xml:space="preserve">analytische doeleinden, marketing of </w:t>
+      </w:r>
+      <w:r>
+        <w:rPr>
+          <w:color w:val="000000" w:themeColor="text1"/>
+        </w:rPr>
+        <w:t>personalisatie</w:t>
+      </w:r>
+      <w:r>
+        <w:rPr>
+          <w:color w:val="000000" w:themeColor="text1"/>
+        </w:rPr>
+        <w:t>.</w:t>
+      </w:r>
+    </w:p>
+    <w:p>
+      <w:pPr>
+        <w:rPr>
+          <w:color w:val="000000" w:themeColor="text1"/>
+        </w:rPr>
+      </w:pPr>
+    </w:p>
+    <w:p>
+      <w:pPr>
+        <w:rPr>
+          <w:b/>
+          <w:bCs/>
+          <w:color w:val="538135" w:themeColor="accent6" w:themeShade="BF"/>
+        </w:rPr>
+      </w:pPr>
+      <w:r>
+        <w:rPr>
+          <w:b/>
+          <w:bCs/>
+          <w:color w:val="538135" w:themeColor="accent6" w:themeShade="BF"/>
+        </w:rPr>
+        <w:t>Hoe lang worden gegevens van een gebruiker bewaard</w:t>
+      </w:r>
+      <w:r>
+        <w:rPr>
+          <w:b/>
+          <w:bCs/>
+          <w:color w:val="538135" w:themeColor="accent6" w:themeShade="BF"/>
+        </w:rPr>
+        <w:t>?</w:t>
+      </w:r>
+      <w:r>
+        <w:rPr>
+          <w:b/>
+          <w:bCs/>
+          <w:color w:val="538135" w:themeColor="accent6" w:themeShade="BF"/>
+        </w:rPr>
+        <w:t xml:space="preserve"> 27:06</w:t>
+      </w:r>
+    </w:p>
+    <w:p>
+      <w:pPr>
+        <w:rPr>
+          <w:color w:val="000000" w:themeColor="text1"/>
+        </w:rPr>
+      </w:pPr>
+      <w:r>
+        <w:rPr>
+          <w:color w:val="000000" w:themeColor="text1"/>
+        </w:rPr>
+        <w:t>De vraag is dan, wat staat er in de overeenkomt (De alg</w:t>
+      </w:r>
+      <w:r>
+        <w:rPr>
+          <w:color w:val="000000" w:themeColor="text1"/>
+        </w:rPr>
+        <w:t>.</w:t>
+      </w:r>
+      <w:r>
+        <w:rPr>
+          <w:color w:val="000000" w:themeColor="text1"/>
+        </w:rPr>
+        <w:t xml:space="preserve"> voorwaarden</w:t>
+      </w:r>
+      <w:r>
+        <w:rPr>
+          <w:color w:val="000000" w:themeColor="text1"/>
+        </w:rPr>
+        <w:t>)</w:t>
+      </w:r>
+      <w:r>
+        <w:rPr>
+          <w:color w:val="000000" w:themeColor="text1"/>
+        </w:rPr>
+        <w:t xml:space="preserve">. Ik stel voor dat een </w:t>
+      </w:r>
+      <w:r>
+        <w:rPr>
+          <w:color w:val="000000" w:themeColor="text1"/>
+        </w:rPr>
+        <w:t xml:space="preserve">producer zijn </w:t>
+      </w:r>
+      <w:proofErr w:type="spellStart"/>
+      <w:r>
+        <w:rPr>
+          <w:color w:val="000000" w:themeColor="text1"/>
+        </w:rPr>
+        <w:t>accout</w:t>
+      </w:r>
+      <w:proofErr w:type="spellEnd"/>
+      <w:r>
+        <w:rPr>
+          <w:color w:val="000000" w:themeColor="text1"/>
+        </w:rPr>
+        <w:t xml:space="preserve"> kan sluiten e</w:t>
+      </w:r>
+      <w:r>
+        <w:rPr>
+          <w:color w:val="000000" w:themeColor="text1"/>
+        </w:rPr>
+        <w:t xml:space="preserve">n daarmee toegang tot het account kan ontzeggen, maar dat de samples eigendommen </w:t>
+      </w:r>
+      <w:r>
+        <w:rPr>
+          <w:color w:val="000000" w:themeColor="text1"/>
+        </w:rPr>
+        <w:t>blijven</w:t>
+      </w:r>
+      <w:r>
+        <w:rPr>
+          <w:color w:val="000000" w:themeColor="text1"/>
+        </w:rPr>
+        <w:t xml:space="preserve"> van</w:t>
+      </w:r>
+      <w:r>
+        <w:rPr>
+          <w:color w:val="000000" w:themeColor="text1"/>
+        </w:rPr>
+        <w:t xml:space="preserve"> </w:t>
+      </w:r>
+      <w:r>
+        <w:rPr>
+          <w:color w:val="000000" w:themeColor="text1"/>
+        </w:rPr>
+        <w:t xml:space="preserve">Don </w:t>
+      </w:r>
+      <w:proofErr w:type="spellStart"/>
+      <w:r>
+        <w:rPr>
+          <w:color w:val="000000" w:themeColor="text1"/>
+        </w:rPr>
+        <w:t>Diablo</w:t>
+      </w:r>
+      <w:proofErr w:type="spellEnd"/>
+      <w:r>
+        <w:rPr>
+          <w:color w:val="000000" w:themeColor="text1"/>
+        </w:rPr>
+        <w:t>.</w:t>
+      </w:r>
+    </w:p>
+    <w:p>
+      <w:pPr>
+        <w:rPr>
+          <w:color w:val="000000" w:themeColor="text1"/>
+        </w:rPr>
+      </w:pPr>
+      <w:r>
+        <w:rPr>
+          <w:color w:val="000000" w:themeColor="text1"/>
+        </w:rPr>
+        <w:t>En d</w:t>
+      </w:r>
+      <w:r>
+        <w:rPr>
+          <w:color w:val="000000" w:themeColor="text1"/>
+        </w:rPr>
+        <w:t>a</w:t>
+      </w:r>
+      <w:r>
+        <w:rPr>
+          <w:color w:val="000000" w:themeColor="text1"/>
+        </w:rPr>
+        <w:t xml:space="preserve">t zou dan een actie van een gebruiker </w:t>
+      </w:r>
+      <w:r>
+        <w:rPr>
+          <w:color w:val="000000" w:themeColor="text1"/>
+        </w:rPr>
+        <w:t xml:space="preserve">moeten </w:t>
+      </w:r>
+      <w:r>
+        <w:rPr>
+          <w:color w:val="000000" w:themeColor="text1"/>
+        </w:rPr>
+        <w:t>zijn en niet iets dat tijdgebonden is.</w:t>
+      </w:r>
+    </w:p>
+    <w:p>
+      <w:pPr>
+        <w:rPr>
+          <w:color w:val="000000" w:themeColor="text1"/>
+        </w:rPr>
+      </w:pPr>
+    </w:p>
+    <w:p>
+      <w:pPr>
+        <w:rPr>
+          <w:b/>
+          <w:bCs/>
+          <w:color w:val="538135" w:themeColor="accent6" w:themeShade="BF"/>
+        </w:rPr>
+      </w:pPr>
+      <w:r>
+        <w:rPr>
+          <w:b/>
+          <w:bCs/>
+          <w:color w:val="538135" w:themeColor="accent6" w:themeShade="BF"/>
+        </w:rPr>
+        <w:t>Wat zijn de standaard-teksten?</w:t>
+      </w:r>
+      <w:r>
+        <w:rPr>
+          <w:b/>
+          <w:bCs/>
+          <w:color w:val="538135" w:themeColor="accent6" w:themeShade="BF"/>
+        </w:rPr>
+        <w:t xml:space="preserve"> 28:37</w:t>
+      </w:r>
+    </w:p>
+    <w:p>
+      <w:pPr>
+        <w:rPr>
+          <w:color w:val="000000" w:themeColor="text1"/>
+        </w:rPr>
+      </w:pPr>
+      <w:r>
+        <w:rPr>
+          <w:color w:val="000000" w:themeColor="text1"/>
+        </w:rPr>
+        <w:t>-</w:t>
+      </w:r>
+      <w:r>
+        <w:rPr>
+          <w:color w:val="000000" w:themeColor="text1"/>
+        </w:rPr>
+        <w:t xml:space="preserve"> De teksten worden door de administrator beheerd. </w:t>
+      </w:r>
+      <w:r>
+        <w:rPr>
+          <w:color w:val="806000" w:themeColor="accent4" w:themeShade="80"/>
+        </w:rPr>
+        <w:t>(</w:t>
+      </w:r>
+      <w:r>
+        <w:rPr>
+          <w:color w:val="806000" w:themeColor="accent4" w:themeShade="80"/>
+        </w:rPr>
+        <w:t xml:space="preserve">Er zijn (nog) geen teksten beschikbaar. </w:t>
+      </w:r>
+      <w:r>
+        <w:rPr>
+          <w:color w:val="806000" w:themeColor="accent4" w:themeShade="80"/>
+        </w:rPr>
+        <w:t>Als programmeur programmeer je die</w:t>
+      </w:r>
+      <w:r>
+        <w:rPr>
+          <w:color w:val="806000" w:themeColor="accent4" w:themeShade="80"/>
+        </w:rPr>
+        <w:t xml:space="preserve"> </w:t>
+      </w:r>
+      <w:r>
+        <w:rPr>
+          <w:color w:val="806000" w:themeColor="accent4" w:themeShade="80"/>
+        </w:rPr>
+        <w:t>functionaliteit</w:t>
+      </w:r>
+      <w:r>
+        <w:rPr>
+          <w:color w:val="806000" w:themeColor="accent4" w:themeShade="80"/>
+        </w:rPr>
+        <w:t xml:space="preserve">, maar wij hoeven ons hoofd niet te breken om een super </w:t>
+      </w:r>
+      <w:proofErr w:type="spellStart"/>
+      <w:r>
+        <w:rPr>
+          <w:color w:val="806000" w:themeColor="accent4" w:themeShade="80"/>
+        </w:rPr>
+        <w:t>officiele</w:t>
+      </w:r>
+      <w:proofErr w:type="spellEnd"/>
+      <w:r>
+        <w:rPr>
+          <w:color w:val="806000" w:themeColor="accent4" w:themeShade="80"/>
+        </w:rPr>
+        <w:t xml:space="preserve"> tekst te bedenken</w:t>
+      </w:r>
+      <w:r>
+        <w:rPr>
+          <w:color w:val="806000" w:themeColor="accent4" w:themeShade="80"/>
+        </w:rPr>
+        <w:t xml:space="preserve">. Want het gaat erom dat </w:t>
+      </w:r>
+      <w:r>
+        <w:rPr>
+          <w:color w:val="806000" w:themeColor="accent4" w:themeShade="80"/>
+        </w:rPr>
+        <w:t xml:space="preserve">de teksten op de </w:t>
+      </w:r>
+      <w:proofErr w:type="spellStart"/>
+      <w:r>
+        <w:rPr>
+          <w:color w:val="806000" w:themeColor="accent4" w:themeShade="80"/>
+        </w:rPr>
+        <w:t>admin</w:t>
+      </w:r>
+      <w:proofErr w:type="spellEnd"/>
+      <w:r>
+        <w:rPr>
+          <w:color w:val="806000" w:themeColor="accent4" w:themeShade="80"/>
+        </w:rPr>
+        <w:t xml:space="preserve">-page </w:t>
+      </w:r>
+      <w:r>
+        <w:rPr>
+          <w:color w:val="806000" w:themeColor="accent4" w:themeShade="80"/>
+        </w:rPr>
+        <w:t xml:space="preserve">aanpasbaar </w:t>
+      </w:r>
+      <w:r>
+        <w:rPr>
+          <w:color w:val="806000" w:themeColor="accent4" w:themeShade="80"/>
+        </w:rPr>
+        <w:t>zijn</w:t>
+      </w:r>
+      <w:r>
+        <w:rPr>
+          <w:color w:val="806000" w:themeColor="accent4" w:themeShade="80"/>
+        </w:rPr>
+        <w:t>)</w:t>
+      </w:r>
+      <w:r>
+        <w:rPr>
+          <w:color w:val="806000" w:themeColor="accent4" w:themeShade="80"/>
+        </w:rPr>
+        <w:t xml:space="preserve"> </w:t>
+      </w:r>
+      <w:r>
+        <w:rPr>
+          <w:color w:val="000000" w:themeColor="text1"/>
+        </w:rPr>
+        <w:t xml:space="preserve">Een backofficemedewerker heeft </w:t>
+      </w:r>
+      <w:r>
+        <w:rPr>
+          <w:color w:val="000000" w:themeColor="text1"/>
+        </w:rPr>
+        <w:t>minimaal 2</w:t>
+      </w:r>
+      <w:r>
+        <w:rPr>
+          <w:color w:val="000000" w:themeColor="text1"/>
+        </w:rPr>
+        <w:t xml:space="preserve"> </w:t>
+      </w:r>
+      <w:r>
+        <w:rPr>
+          <w:color w:val="000000" w:themeColor="text1"/>
+        </w:rPr>
+        <w:t xml:space="preserve">standaard teksten in de </w:t>
+      </w:r>
+      <w:proofErr w:type="spellStart"/>
+      <w:r>
+        <w:rPr>
+          <w:color w:val="000000" w:themeColor="text1"/>
+        </w:rPr>
+        <w:t>de</w:t>
+      </w:r>
+      <w:proofErr w:type="spellEnd"/>
+      <w:r>
+        <w:rPr>
+          <w:color w:val="000000" w:themeColor="text1"/>
+        </w:rPr>
+        <w:t xml:space="preserve"> geest van: “</w:t>
+      </w:r>
+      <w:r>
+        <w:rPr>
+          <w:color w:val="000000" w:themeColor="text1"/>
+        </w:rPr>
+        <w:t>Sorry, maar nee</w:t>
+      </w:r>
+      <w:r>
+        <w:rPr>
+          <w:color w:val="000000" w:themeColor="text1"/>
+        </w:rPr>
+        <w:t>” &amp; “</w:t>
+      </w:r>
+      <w:r>
+        <w:rPr>
+          <w:color w:val="000000" w:themeColor="text1"/>
+        </w:rPr>
+        <w:t xml:space="preserve">Beste </w:t>
+      </w:r>
+      <w:proofErr w:type="spellStart"/>
+      <w:r>
+        <w:rPr>
+          <w:color w:val="000000" w:themeColor="text1"/>
+        </w:rPr>
+        <w:t>Hexagonian</w:t>
+      </w:r>
+      <w:proofErr w:type="spellEnd"/>
+      <w:r>
+        <w:rPr>
+          <w:color w:val="000000" w:themeColor="text1"/>
+        </w:rPr>
+        <w:t xml:space="preserve">, Het beoordelingsteam heeft je sample doorgestuurd naar Don </w:t>
+      </w:r>
+      <w:proofErr w:type="spellStart"/>
+      <w:r>
+        <w:rPr>
+          <w:color w:val="000000" w:themeColor="text1"/>
+        </w:rPr>
+        <w:t>Diablo</w:t>
+      </w:r>
+      <w:proofErr w:type="spellEnd"/>
+      <w:r>
+        <w:rPr>
+          <w:color w:val="000000" w:themeColor="text1"/>
+        </w:rPr>
+        <w:t xml:space="preserve"> voor verdere beoordeling.”</w:t>
+      </w:r>
+      <w:r>
+        <w:rPr>
+          <w:color w:val="000000" w:themeColor="text1"/>
+        </w:rPr>
+        <w:t xml:space="preserve"> Meer kan </w:t>
+      </w:r>
+      <w:proofErr w:type="spellStart"/>
+      <w:r>
+        <w:rPr>
+          <w:color w:val="000000" w:themeColor="text1"/>
+        </w:rPr>
+        <w:t>ool</w:t>
+      </w:r>
+      <w:proofErr w:type="spellEnd"/>
+    </w:p>
+    <w:p>
+      <w:pPr>
+        <w:rPr>
+          <w:color w:val="000000" w:themeColor="text1"/>
+        </w:rPr>
+      </w:pPr>
+    </w:p>
+    <w:p>
+      <w:pPr>
+        <w:rPr>
+          <w:b/>
+          <w:bCs/>
+          <w:color w:val="538135" w:themeColor="accent6" w:themeShade="BF"/>
+        </w:rPr>
+      </w:pPr>
+      <w:r>
+        <w:rPr>
+          <w:b/>
+          <w:bCs/>
+          <w:color w:val="538135" w:themeColor="accent6" w:themeShade="BF"/>
+        </w:rPr>
+        <w:t xml:space="preserve">Hoe ziet de </w:t>
+      </w:r>
+      <w:proofErr w:type="spellStart"/>
+      <w:r>
+        <w:rPr>
+          <w:b/>
+          <w:bCs/>
+          <w:color w:val="538135" w:themeColor="accent6" w:themeShade="BF"/>
+        </w:rPr>
+        <w:t>startpagine</w:t>
+      </w:r>
+      <w:proofErr w:type="spellEnd"/>
+      <w:r>
+        <w:rPr>
+          <w:b/>
+          <w:bCs/>
+          <w:color w:val="538135" w:themeColor="accent6" w:themeShade="BF"/>
+        </w:rPr>
+        <w:t xml:space="preserve"> eruit? + </w:t>
+      </w:r>
+      <w:r>
+        <w:rPr>
+          <w:b/>
+          <w:bCs/>
+          <w:color w:val="538135" w:themeColor="accent6" w:themeShade="BF"/>
+        </w:rPr>
+        <w:t>In welke omgeving speelt de dropdemo</w:t>
+      </w:r>
+      <w:r>
+        <w:rPr>
+          <w:b/>
+          <w:bCs/>
+          <w:color w:val="538135" w:themeColor="accent6" w:themeShade="BF"/>
+        </w:rPr>
+        <w:t xml:space="preserve">-site </w:t>
+      </w:r>
+      <w:r>
+        <w:rPr>
+          <w:b/>
+          <w:bCs/>
+          <w:color w:val="538135" w:themeColor="accent6" w:themeShade="BF"/>
+        </w:rPr>
+        <w:t>een rol?</w:t>
+      </w:r>
+      <w:r>
+        <w:rPr>
+          <w:b/>
+          <w:bCs/>
+          <w:color w:val="538135" w:themeColor="accent6" w:themeShade="BF"/>
+        </w:rPr>
+        <w:t xml:space="preserve"> 31:44</w:t>
+      </w:r>
+    </w:p>
+    <w:p>
+      <w:pPr>
+        <w:rPr>
+          <w:color w:val="000000" w:themeColor="text1"/>
+        </w:rPr>
+      </w:pPr>
+      <w:r>
+        <w:rPr>
+          <w:color w:val="000000" w:themeColor="text1"/>
+        </w:rPr>
+        <w:t xml:space="preserve">De </w:t>
+      </w:r>
+      <w:proofErr w:type="spellStart"/>
+      <w:r>
+        <w:rPr>
+          <w:color w:val="000000" w:themeColor="text1"/>
+        </w:rPr>
+        <w:t>use</w:t>
+      </w:r>
+      <w:proofErr w:type="spellEnd"/>
+      <w:r>
+        <w:rPr>
+          <w:color w:val="000000" w:themeColor="text1"/>
+        </w:rPr>
+        <w:t xml:space="preserve"> case voor de demodrop is dat </w:t>
+      </w:r>
+      <w:r>
+        <w:rPr>
+          <w:color w:val="000000" w:themeColor="text1"/>
+        </w:rPr>
+        <w:t>producers</w:t>
+      </w:r>
+      <w:r>
+        <w:rPr>
+          <w:color w:val="000000" w:themeColor="text1"/>
+        </w:rPr>
+        <w:t xml:space="preserve"> </w:t>
+      </w:r>
+      <w:r>
+        <w:rPr>
+          <w:color w:val="000000" w:themeColor="text1"/>
+        </w:rPr>
+        <w:t>op</w:t>
+      </w:r>
+      <w:r>
+        <w:rPr>
+          <w:color w:val="000000" w:themeColor="text1"/>
+        </w:rPr>
+        <w:t xml:space="preserve"> een </w:t>
+      </w:r>
+      <w:r>
+        <w:rPr>
+          <w:color w:val="000000" w:themeColor="text1"/>
+        </w:rPr>
+        <w:t>andere site naar de demodrop omgeleid worden</w:t>
+      </w:r>
+      <w:r>
+        <w:rPr>
+          <w:color w:val="000000" w:themeColor="text1"/>
+        </w:rPr>
+        <w:t xml:space="preserve">. </w:t>
+      </w:r>
+      <w:r>
+        <w:rPr>
+          <w:color w:val="000000" w:themeColor="text1"/>
+        </w:rPr>
+        <w:t xml:space="preserve">Dus de startpagina kan meteen </w:t>
+      </w:r>
+      <w:r>
+        <w:rPr>
+          <w:color w:val="000000" w:themeColor="text1"/>
+        </w:rPr>
+        <w:t>zijn: aanmelden</w:t>
+      </w:r>
+      <w:r>
+        <w:rPr>
+          <w:color w:val="000000" w:themeColor="text1"/>
+        </w:rPr>
+        <w:t xml:space="preserve"> of login</w:t>
+      </w:r>
+      <w:r>
+        <w:rPr>
+          <w:color w:val="000000" w:themeColor="text1"/>
+        </w:rPr>
+        <w:t>.</w:t>
+      </w:r>
+    </w:p>
+    <w:p>
+      <w:pPr>
+        <w:rPr>
+          <w:color w:val="000000" w:themeColor="text1"/>
+        </w:rPr>
+      </w:pPr>
+    </w:p>
+    <w:p>
+      <w:pPr>
+        <w:rPr>
+          <w:color w:val="000000" w:themeColor="text1"/>
+        </w:rPr>
+      </w:pPr>
+    </w:p>
+    <w:p>
+      <w:pPr>
+        <w:rPr>
+          <w:color w:val="000000" w:themeColor="text1"/>
+        </w:rPr>
+      </w:pPr>
+    </w:p>
+    <w:p>
+      <w:pPr>
+        <w:rPr>
+          <w:color w:val="000000" w:themeColor="text1"/>
+        </w:rPr>
+      </w:pPr>
+    </w:p>
+    <w:p>
+      <w:pPr>
+        <w:tabs>
+          <w:tab w:val="left" w:pos="3132"/>
+        </w:tabs>
         <w:rPr>
           <w:color w:val="4472C4" w:themeColor="accent1"/>
         </w:rPr>
@@ -2693,8 +4355,21 @@
     </w:p>
     <w:p>
       <w:pPr>
-        <w:rPr>
-          <w:color w:val="000000" w:themeColor="text1"/>
+        <w:tabs>
+          <w:tab w:val="left" w:pos="3132"/>
+        </w:tabs>
+        <w:rPr>
+          <w:color w:val="4472C4" w:themeColor="accent1"/>
+        </w:rPr>
+      </w:pPr>
+    </w:p>
+    <w:p>
+      <w:pPr>
+        <w:tabs>
+          <w:tab w:val="left" w:pos="3132"/>
+        </w:tabs>
+        <w:rPr>
+          <w:color w:val="4472C4" w:themeColor="accent1"/>
         </w:rPr>
       </w:pPr>
     </w:p>
@@ -2995,8 +4670,18 @@
           <w:bCs/>
           <w:u w:val="single"/>
         </w:rPr>
-        <w:t>Requiremenst</w:t>
-      </w:r>
+        <w:t>Requiremen</w:t>
+      </w:r>
+      <w:r>
+        <w:rPr>
+          <w:b/>
+          <w:bCs/>
+          <w:u w:val="single"/>
+        </w:rPr>
+        <w:t>ts</w:t>
+      </w:r>
+      <w:bookmarkStart w:id="1" w:name="_GoBack"/>
+      <w:bookmarkEnd w:id="1"/>
       <w:proofErr w:type="spellEnd"/>
     </w:p>
     <w:p>
@@ -3144,11 +4829,123 @@
     </w:lvl>
   </w:abstractNum>
   <w:abstractNum w:abstractNumId="1" w15:restartNumberingAfterBreak="0">
-    <w:nsid w:val="41715FFB"/>
+    <w:nsid w:val="24FB6FDB"/>
     <w:multiLevelType w:val="hybridMultilevel"/>
-    <w:tmpl w:val="8B8AC192"/>
-    <w:lvl w:ilvl="0" w:tplc="B02C3640">
+    <w:tmpl w:val="E012921E"/>
+    <w:lvl w:ilvl="0" w:tplc="20000001">
       <w:start w:val="1"/>
+      <w:numFmt w:val="bullet"/>
+      <w:lvlText w:val=""/>
+      <w:lvlJc w:val="left"/>
+      <w:pPr>
+        <w:ind w:left="720" w:hanging="360"/>
+      </w:pPr>
+      <w:rPr>
+        <w:rFonts w:ascii="Symbol" w:hAnsi="Symbol" w:hint="default"/>
+      </w:rPr>
+    </w:lvl>
+    <w:lvl w:ilvl="1" w:tplc="20000003" w:tentative="1">
+      <w:start w:val="1"/>
+      <w:numFmt w:val="bullet"/>
+      <w:lvlText w:val="o"/>
+      <w:lvlJc w:val="left"/>
+      <w:pPr>
+        <w:ind w:left="1440" w:hanging="360"/>
+      </w:pPr>
+      <w:rPr>
+        <w:rFonts w:ascii="Courier New" w:hAnsi="Courier New" w:cs="Courier New" w:hint="default"/>
+      </w:rPr>
+    </w:lvl>
+    <w:lvl w:ilvl="2" w:tplc="20000005" w:tentative="1">
+      <w:start w:val="1"/>
+      <w:numFmt w:val="bullet"/>
+      <w:lvlText w:val=""/>
+      <w:lvlJc w:val="left"/>
+      <w:pPr>
+        <w:ind w:left="2160" w:hanging="360"/>
+      </w:pPr>
+      <w:rPr>
+        <w:rFonts w:ascii="Wingdings" w:hAnsi="Wingdings" w:hint="default"/>
+      </w:rPr>
+    </w:lvl>
+    <w:lvl w:ilvl="3" w:tplc="20000001" w:tentative="1">
+      <w:start w:val="1"/>
+      <w:numFmt w:val="bullet"/>
+      <w:lvlText w:val=""/>
+      <w:lvlJc w:val="left"/>
+      <w:pPr>
+        <w:ind w:left="2880" w:hanging="360"/>
+      </w:pPr>
+      <w:rPr>
+        <w:rFonts w:ascii="Symbol" w:hAnsi="Symbol" w:hint="default"/>
+      </w:rPr>
+    </w:lvl>
+    <w:lvl w:ilvl="4" w:tplc="20000003" w:tentative="1">
+      <w:start w:val="1"/>
+      <w:numFmt w:val="bullet"/>
+      <w:lvlText w:val="o"/>
+      <w:lvlJc w:val="left"/>
+      <w:pPr>
+        <w:ind w:left="3600" w:hanging="360"/>
+      </w:pPr>
+      <w:rPr>
+        <w:rFonts w:ascii="Courier New" w:hAnsi="Courier New" w:cs="Courier New" w:hint="default"/>
+      </w:rPr>
+    </w:lvl>
+    <w:lvl w:ilvl="5" w:tplc="20000005" w:tentative="1">
+      <w:start w:val="1"/>
+      <w:numFmt w:val="bullet"/>
+      <w:lvlText w:val=""/>
+      <w:lvlJc w:val="left"/>
+      <w:pPr>
+        <w:ind w:left="4320" w:hanging="360"/>
+      </w:pPr>
+      <w:rPr>
+        <w:rFonts w:ascii="Wingdings" w:hAnsi="Wingdings" w:hint="default"/>
+      </w:rPr>
+    </w:lvl>
+    <w:lvl w:ilvl="6" w:tplc="20000001" w:tentative="1">
+      <w:start w:val="1"/>
+      <w:numFmt w:val="bullet"/>
+      <w:lvlText w:val=""/>
+      <w:lvlJc w:val="left"/>
+      <w:pPr>
+        <w:ind w:left="5040" w:hanging="360"/>
+      </w:pPr>
+      <w:rPr>
+        <w:rFonts w:ascii="Symbol" w:hAnsi="Symbol" w:hint="default"/>
+      </w:rPr>
+    </w:lvl>
+    <w:lvl w:ilvl="7" w:tplc="20000003" w:tentative="1">
+      <w:start w:val="1"/>
+      <w:numFmt w:val="bullet"/>
+      <w:lvlText w:val="o"/>
+      <w:lvlJc w:val="left"/>
+      <w:pPr>
+        <w:ind w:left="5760" w:hanging="360"/>
+      </w:pPr>
+      <w:rPr>
+        <w:rFonts w:ascii="Courier New" w:hAnsi="Courier New" w:cs="Courier New" w:hint="default"/>
+      </w:rPr>
+    </w:lvl>
+    <w:lvl w:ilvl="8" w:tplc="20000005" w:tentative="1">
+      <w:start w:val="1"/>
+      <w:numFmt w:val="bullet"/>
+      <w:lvlText w:val=""/>
+      <w:lvlJc w:val="left"/>
+      <w:pPr>
+        <w:ind w:left="6480" w:hanging="360"/>
+      </w:pPr>
+      <w:rPr>
+        <w:rFonts w:ascii="Wingdings" w:hAnsi="Wingdings" w:hint="default"/>
+      </w:rPr>
+    </w:lvl>
+  </w:abstractNum>
+  <w:abstractNum w:abstractNumId="2" w15:restartNumberingAfterBreak="0">
+    <w:nsid w:val="26AD6E91"/>
+    <w:multiLevelType w:val="hybridMultilevel"/>
+    <w:tmpl w:val="EC5890E0"/>
+    <w:lvl w:ilvl="0" w:tplc="6206E3CE">
       <w:numFmt w:val="bullet"/>
       <w:lvlText w:val="-"/>
       <w:lvlJc w:val="left"/>
@@ -3256,12 +5053,11 @@
       </w:rPr>
     </w:lvl>
   </w:abstractNum>
-  <w:abstractNum w:abstractNumId="2" w15:restartNumberingAfterBreak="0">
-    <w:nsid w:val="617750EC"/>
+  <w:abstractNum w:abstractNumId="3" w15:restartNumberingAfterBreak="0">
+    <w:nsid w:val="2B162BD3"/>
     <w:multiLevelType w:val="hybridMultilevel"/>
-    <w:tmpl w:val="944812BC"/>
-    <w:lvl w:ilvl="0" w:tplc="9B6CE958">
-      <w:start w:val="1"/>
+    <w:tmpl w:val="47D2D250"/>
+    <w:lvl w:ilvl="0" w:tplc="A09AC454">
       <w:numFmt w:val="bullet"/>
       <w:lvlText w:val="-"/>
       <w:lvlJc w:val="left"/>
@@ -3369,14 +5165,249 @@
       </w:rPr>
     </w:lvl>
   </w:abstractNum>
+  <w:abstractNum w:abstractNumId="4" w15:restartNumberingAfterBreak="0">
+    <w:nsid w:val="41715FFB"/>
+    <w:multiLevelType w:val="hybridMultilevel"/>
+    <w:tmpl w:val="8B8AC192"/>
+    <w:lvl w:ilvl="0" w:tplc="B02C3640">
+      <w:start w:val="1"/>
+      <w:numFmt w:val="bullet"/>
+      <w:lvlText w:val="-"/>
+      <w:lvlJc w:val="left"/>
+      <w:pPr>
+        <w:ind w:left="720" w:hanging="360"/>
+      </w:pPr>
+      <w:rPr>
+        <w:rFonts w:ascii="Calibri" w:eastAsiaTheme="minorHAnsi" w:hAnsi="Calibri" w:cs="Calibri" w:hint="default"/>
+      </w:rPr>
+    </w:lvl>
+    <w:lvl w:ilvl="1" w:tplc="20000003" w:tentative="1">
+      <w:start w:val="1"/>
+      <w:numFmt w:val="bullet"/>
+      <w:lvlText w:val="o"/>
+      <w:lvlJc w:val="left"/>
+      <w:pPr>
+        <w:ind w:left="1440" w:hanging="360"/>
+      </w:pPr>
+      <w:rPr>
+        <w:rFonts w:ascii="Courier New" w:hAnsi="Courier New" w:cs="Courier New" w:hint="default"/>
+      </w:rPr>
+    </w:lvl>
+    <w:lvl w:ilvl="2" w:tplc="20000005" w:tentative="1">
+      <w:start w:val="1"/>
+      <w:numFmt w:val="bullet"/>
+      <w:lvlText w:val=""/>
+      <w:lvlJc w:val="left"/>
+      <w:pPr>
+        <w:ind w:left="2160" w:hanging="360"/>
+      </w:pPr>
+      <w:rPr>
+        <w:rFonts w:ascii="Wingdings" w:hAnsi="Wingdings" w:hint="default"/>
+      </w:rPr>
+    </w:lvl>
+    <w:lvl w:ilvl="3" w:tplc="20000001" w:tentative="1">
+      <w:start w:val="1"/>
+      <w:numFmt w:val="bullet"/>
+      <w:lvlText w:val=""/>
+      <w:lvlJc w:val="left"/>
+      <w:pPr>
+        <w:ind w:left="2880" w:hanging="360"/>
+      </w:pPr>
+      <w:rPr>
+        <w:rFonts w:ascii="Symbol" w:hAnsi="Symbol" w:hint="default"/>
+      </w:rPr>
+    </w:lvl>
+    <w:lvl w:ilvl="4" w:tplc="20000003" w:tentative="1">
+      <w:start w:val="1"/>
+      <w:numFmt w:val="bullet"/>
+      <w:lvlText w:val="o"/>
+      <w:lvlJc w:val="left"/>
+      <w:pPr>
+        <w:ind w:left="3600" w:hanging="360"/>
+      </w:pPr>
+      <w:rPr>
+        <w:rFonts w:ascii="Courier New" w:hAnsi="Courier New" w:cs="Courier New" w:hint="default"/>
+      </w:rPr>
+    </w:lvl>
+    <w:lvl w:ilvl="5" w:tplc="20000005" w:tentative="1">
+      <w:start w:val="1"/>
+      <w:numFmt w:val="bullet"/>
+      <w:lvlText w:val=""/>
+      <w:lvlJc w:val="left"/>
+      <w:pPr>
+        <w:ind w:left="4320" w:hanging="360"/>
+      </w:pPr>
+      <w:rPr>
+        <w:rFonts w:ascii="Wingdings" w:hAnsi="Wingdings" w:hint="default"/>
+      </w:rPr>
+    </w:lvl>
+    <w:lvl w:ilvl="6" w:tplc="20000001" w:tentative="1">
+      <w:start w:val="1"/>
+      <w:numFmt w:val="bullet"/>
+      <w:lvlText w:val=""/>
+      <w:lvlJc w:val="left"/>
+      <w:pPr>
+        <w:ind w:left="5040" w:hanging="360"/>
+      </w:pPr>
+      <w:rPr>
+        <w:rFonts w:ascii="Symbol" w:hAnsi="Symbol" w:hint="default"/>
+      </w:rPr>
+    </w:lvl>
+    <w:lvl w:ilvl="7" w:tplc="20000003" w:tentative="1">
+      <w:start w:val="1"/>
+      <w:numFmt w:val="bullet"/>
+      <w:lvlText w:val="o"/>
+      <w:lvlJc w:val="left"/>
+      <w:pPr>
+        <w:ind w:left="5760" w:hanging="360"/>
+      </w:pPr>
+      <w:rPr>
+        <w:rFonts w:ascii="Courier New" w:hAnsi="Courier New" w:cs="Courier New" w:hint="default"/>
+      </w:rPr>
+    </w:lvl>
+    <w:lvl w:ilvl="8" w:tplc="20000005" w:tentative="1">
+      <w:start w:val="1"/>
+      <w:numFmt w:val="bullet"/>
+      <w:lvlText w:val=""/>
+      <w:lvlJc w:val="left"/>
+      <w:pPr>
+        <w:ind w:left="6480" w:hanging="360"/>
+      </w:pPr>
+      <w:rPr>
+        <w:rFonts w:ascii="Wingdings" w:hAnsi="Wingdings" w:hint="default"/>
+      </w:rPr>
+    </w:lvl>
+  </w:abstractNum>
+  <w:abstractNum w:abstractNumId="5" w15:restartNumberingAfterBreak="0">
+    <w:nsid w:val="617750EC"/>
+    <w:multiLevelType w:val="hybridMultilevel"/>
+    <w:tmpl w:val="944812BC"/>
+    <w:lvl w:ilvl="0" w:tplc="9B6CE958">
+      <w:start w:val="1"/>
+      <w:numFmt w:val="bullet"/>
+      <w:lvlText w:val="-"/>
+      <w:lvlJc w:val="left"/>
+      <w:pPr>
+        <w:ind w:left="720" w:hanging="360"/>
+      </w:pPr>
+      <w:rPr>
+        <w:rFonts w:ascii="Calibri" w:eastAsiaTheme="minorHAnsi" w:hAnsi="Calibri" w:cs="Calibri" w:hint="default"/>
+      </w:rPr>
+    </w:lvl>
+    <w:lvl w:ilvl="1" w:tplc="20000003" w:tentative="1">
+      <w:start w:val="1"/>
+      <w:numFmt w:val="bullet"/>
+      <w:lvlText w:val="o"/>
+      <w:lvlJc w:val="left"/>
+      <w:pPr>
+        <w:ind w:left="1440" w:hanging="360"/>
+      </w:pPr>
+      <w:rPr>
+        <w:rFonts w:ascii="Courier New" w:hAnsi="Courier New" w:cs="Courier New" w:hint="default"/>
+      </w:rPr>
+    </w:lvl>
+    <w:lvl w:ilvl="2" w:tplc="20000005" w:tentative="1">
+      <w:start w:val="1"/>
+      <w:numFmt w:val="bullet"/>
+      <w:lvlText w:val=""/>
+      <w:lvlJc w:val="left"/>
+      <w:pPr>
+        <w:ind w:left="2160" w:hanging="360"/>
+      </w:pPr>
+      <w:rPr>
+        <w:rFonts w:ascii="Wingdings" w:hAnsi="Wingdings" w:hint="default"/>
+      </w:rPr>
+    </w:lvl>
+    <w:lvl w:ilvl="3" w:tplc="20000001" w:tentative="1">
+      <w:start w:val="1"/>
+      <w:numFmt w:val="bullet"/>
+      <w:lvlText w:val=""/>
+      <w:lvlJc w:val="left"/>
+      <w:pPr>
+        <w:ind w:left="2880" w:hanging="360"/>
+      </w:pPr>
+      <w:rPr>
+        <w:rFonts w:ascii="Symbol" w:hAnsi="Symbol" w:hint="default"/>
+      </w:rPr>
+    </w:lvl>
+    <w:lvl w:ilvl="4" w:tplc="20000003" w:tentative="1">
+      <w:start w:val="1"/>
+      <w:numFmt w:val="bullet"/>
+      <w:lvlText w:val="o"/>
+      <w:lvlJc w:val="left"/>
+      <w:pPr>
+        <w:ind w:left="3600" w:hanging="360"/>
+      </w:pPr>
+      <w:rPr>
+        <w:rFonts w:ascii="Courier New" w:hAnsi="Courier New" w:cs="Courier New" w:hint="default"/>
+      </w:rPr>
+    </w:lvl>
+    <w:lvl w:ilvl="5" w:tplc="20000005" w:tentative="1">
+      <w:start w:val="1"/>
+      <w:numFmt w:val="bullet"/>
+      <w:lvlText w:val=""/>
+      <w:lvlJc w:val="left"/>
+      <w:pPr>
+        <w:ind w:left="4320" w:hanging="360"/>
+      </w:pPr>
+      <w:rPr>
+        <w:rFonts w:ascii="Wingdings" w:hAnsi="Wingdings" w:hint="default"/>
+      </w:rPr>
+    </w:lvl>
+    <w:lvl w:ilvl="6" w:tplc="20000001" w:tentative="1">
+      <w:start w:val="1"/>
+      <w:numFmt w:val="bullet"/>
+      <w:lvlText w:val=""/>
+      <w:lvlJc w:val="left"/>
+      <w:pPr>
+        <w:ind w:left="5040" w:hanging="360"/>
+      </w:pPr>
+      <w:rPr>
+        <w:rFonts w:ascii="Symbol" w:hAnsi="Symbol" w:hint="default"/>
+      </w:rPr>
+    </w:lvl>
+    <w:lvl w:ilvl="7" w:tplc="20000003" w:tentative="1">
+      <w:start w:val="1"/>
+      <w:numFmt w:val="bullet"/>
+      <w:lvlText w:val="o"/>
+      <w:lvlJc w:val="left"/>
+      <w:pPr>
+        <w:ind w:left="5760" w:hanging="360"/>
+      </w:pPr>
+      <w:rPr>
+        <w:rFonts w:ascii="Courier New" w:hAnsi="Courier New" w:cs="Courier New" w:hint="default"/>
+      </w:rPr>
+    </w:lvl>
+    <w:lvl w:ilvl="8" w:tplc="20000005" w:tentative="1">
+      <w:start w:val="1"/>
+      <w:numFmt w:val="bullet"/>
+      <w:lvlText w:val=""/>
+      <w:lvlJc w:val="left"/>
+      <w:pPr>
+        <w:ind w:left="6480" w:hanging="360"/>
+      </w:pPr>
+      <w:rPr>
+        <w:rFonts w:ascii="Wingdings" w:hAnsi="Wingdings" w:hint="default"/>
+      </w:rPr>
+    </w:lvl>
+  </w:abstractNum>
   <w:num w:numId="1">
     <w:abstractNumId w:val="0"/>
   </w:num>
   <w:num w:numId="2">
-    <w:abstractNumId w:val="2"/>
+    <w:abstractNumId w:val="5"/>
   </w:num>
   <w:num w:numId="3">
+    <w:abstractNumId w:val="4"/>
+  </w:num>
+  <w:num w:numId="4">
     <w:abstractNumId w:val="1"/>
+  </w:num>
+  <w:num w:numId="5">
+    <w:abstractNumId w:val="3"/>
+  </w:num>
+  <w:num w:numId="6">
+    <w:abstractNumId w:val="2"/>
   </w:num>
 </w:numbering>
 </file>

</xml_diff>